<commit_message>
Add 2004-05 raw data
</commit_message>
<xml_diff>
--- a/Hypothesis Methods and Results/24-i-2025_Michigan EAB project - questions - methods -results.docx
+++ b/Hypothesis Methods and Results/24-i-2025_Michigan EAB project - questions - methods -results.docx
@@ -981,7 +981,39 @@
           <w:sz w:val="24"/>
           <w:szCs w:val="24"/>
         </w:rPr>
-        <w:t>were classified as hydric.</w:t>
+        <w:t xml:space="preserve">were classified as </w:t>
+      </w:r>
+      <w:r>
+        <w:rPr>
+          <w:rFonts w:ascii="Times New Roman" w:hAnsi="Times New Roman" w:cs="Times New Roman"/>
+          <w:sz w:val="24"/>
+          <w:szCs w:val="24"/>
+        </w:rPr>
+        <w:t>“</w:t>
+      </w:r>
+      <w:r>
+        <w:rPr>
+          <w:rFonts w:ascii="Times New Roman" w:hAnsi="Times New Roman" w:cs="Times New Roman"/>
+          <w:sz w:val="24"/>
+          <w:szCs w:val="24"/>
+        </w:rPr>
+        <w:t>hydric</w:t>
+      </w:r>
+      <w:r>
+        <w:rPr>
+          <w:rFonts w:ascii="Times New Roman" w:hAnsi="Times New Roman" w:cs="Times New Roman"/>
+          <w:sz w:val="24"/>
+          <w:szCs w:val="24"/>
+        </w:rPr>
+        <w:t>” stands</w:t>
+      </w:r>
+      <w:r>
+        <w:rPr>
+          <w:rFonts w:ascii="Times New Roman" w:hAnsi="Times New Roman" w:cs="Times New Roman"/>
+          <w:sz w:val="24"/>
+          <w:szCs w:val="24"/>
+        </w:rPr>
+        <w:t>.</w:t>
       </w:r>
       <w:r>
         <w:rPr>
@@ -1055,7 +1087,39 @@
           <w:sz w:val="24"/>
           <w:szCs w:val="24"/>
         </w:rPr>
-        <w:t xml:space="preserve"> were classified as mesic. </w:t>
+        <w:t xml:space="preserve"> were classified as </w:t>
+      </w:r>
+      <w:r>
+        <w:rPr>
+          <w:rFonts w:ascii="Times New Roman" w:hAnsi="Times New Roman" w:cs="Times New Roman"/>
+          <w:sz w:val="24"/>
+          <w:szCs w:val="24"/>
+        </w:rPr>
+        <w:t>“</w:t>
+      </w:r>
+      <w:r>
+        <w:rPr>
+          <w:rFonts w:ascii="Times New Roman" w:hAnsi="Times New Roman" w:cs="Times New Roman"/>
+          <w:sz w:val="24"/>
+          <w:szCs w:val="24"/>
+        </w:rPr>
+        <w:t>mesic</w:t>
+      </w:r>
+      <w:r>
+        <w:rPr>
+          <w:rFonts w:ascii="Times New Roman" w:hAnsi="Times New Roman" w:cs="Times New Roman"/>
+          <w:sz w:val="24"/>
+          <w:szCs w:val="24"/>
+        </w:rPr>
+        <w:t>”</w:t>
+      </w:r>
+      <w:r>
+        <w:rPr>
+          <w:rFonts w:ascii="Times New Roman" w:hAnsi="Times New Roman" w:cs="Times New Roman"/>
+          <w:sz w:val="24"/>
+          <w:szCs w:val="24"/>
+        </w:rPr>
+        <w:t xml:space="preserve">. </w:t>
       </w:r>
       <w:r>
         <w:rPr>
@@ -1071,7 +1135,39 @@
           <w:sz w:val="24"/>
           <w:szCs w:val="24"/>
         </w:rPr>
-        <w:t xml:space="preserve">white ash were classified as xeric. </w:t>
+        <w:t xml:space="preserve">white ash were classified as </w:t>
+      </w:r>
+      <w:r>
+        <w:rPr>
+          <w:rFonts w:ascii="Times New Roman" w:hAnsi="Times New Roman" w:cs="Times New Roman"/>
+          <w:sz w:val="24"/>
+          <w:szCs w:val="24"/>
+        </w:rPr>
+        <w:t>“</w:t>
+      </w:r>
+      <w:r>
+        <w:rPr>
+          <w:rFonts w:ascii="Times New Roman" w:hAnsi="Times New Roman" w:cs="Times New Roman"/>
+          <w:sz w:val="24"/>
+          <w:szCs w:val="24"/>
+        </w:rPr>
+        <w:t>xeric</w:t>
+      </w:r>
+      <w:r>
+        <w:rPr>
+          <w:rFonts w:ascii="Times New Roman" w:hAnsi="Times New Roman" w:cs="Times New Roman"/>
+          <w:sz w:val="24"/>
+          <w:szCs w:val="24"/>
+        </w:rPr>
+        <w:t>”</w:t>
+      </w:r>
+      <w:r>
+        <w:rPr>
+          <w:rFonts w:ascii="Times New Roman" w:hAnsi="Times New Roman" w:cs="Times New Roman"/>
+          <w:sz w:val="24"/>
+          <w:szCs w:val="24"/>
+        </w:rPr>
+        <w:t xml:space="preserve">. </w:t>
       </w:r>
       <w:r>
         <w:rPr>
@@ -1113,7 +1209,7 @@
           <w:sz w:val="24"/>
           <w:szCs w:val="24"/>
         </w:rPr>
-        <w:t>composed, on average, 20% of the</w:t>
+        <w:t>composed</w:t>
       </w:r>
       <w:r>
         <w:rPr>
@@ -1129,31 +1225,31 @@
           <w:sz w:val="24"/>
           <w:szCs w:val="24"/>
         </w:rPr>
-        <w:t>overstory basal area of xeric transects, 24% of the basal area of mesic transects, and 30% of the</w:t>
-      </w:r>
-      <w:r>
-        <w:rPr>
-          <w:rFonts w:ascii="Times New Roman" w:hAnsi="Times New Roman" w:cs="Times New Roman"/>
-          <w:sz w:val="24"/>
-          <w:szCs w:val="24"/>
-        </w:rPr>
-        <w:t xml:space="preserve"> </w:t>
-      </w:r>
-      <w:r>
-        <w:rPr>
-          <w:rFonts w:ascii="Times New Roman" w:hAnsi="Times New Roman" w:cs="Times New Roman"/>
-          <w:sz w:val="24"/>
-          <w:szCs w:val="24"/>
-        </w:rPr>
-        <w:t>basal area of hydric transects in 2004.</w:t>
-      </w:r>
-      <w:r>
-        <w:rPr>
-          <w:rFonts w:ascii="Times New Roman" w:hAnsi="Times New Roman" w:cs="Times New Roman"/>
-          <w:sz w:val="24"/>
-          <w:szCs w:val="24"/>
-        </w:rPr>
-        <w:t xml:space="preserve"> </w:t>
+        <w:t>a</w:t>
+      </w:r>
+      <w:r>
+        <w:rPr>
+          <w:rFonts w:ascii="Times New Roman" w:hAnsi="Times New Roman" w:cs="Times New Roman"/>
+          <w:sz w:val="24"/>
+          <w:szCs w:val="24"/>
+        </w:rPr>
+        <w:t>n average of</w:t>
+      </w:r>
+      <w:r>
+        <w:rPr>
+          <w:rFonts w:ascii="Times New Roman" w:hAnsi="Times New Roman" w:cs="Times New Roman"/>
+          <w:sz w:val="24"/>
+          <w:szCs w:val="24"/>
+        </w:rPr>
+        <w:t xml:space="preserve"> 30%</w:t>
+      </w:r>
+      <w:r>
+        <w:rPr>
+          <w:rFonts w:ascii="Times New Roman" w:hAnsi="Times New Roman" w:cs="Times New Roman"/>
+          <w:sz w:val="24"/>
+          <w:szCs w:val="24"/>
+        </w:rPr>
+        <w:t xml:space="preserve">, 24%, and 20% of the overstory basal area of hydric, mesic, and xeric stands, respectively. </w:t>
       </w:r>
       <w:r>
         <w:rPr>
@@ -1205,7 +1301,61 @@
           <w:sz w:val="24"/>
           <w:szCs w:val="24"/>
         </w:rPr>
-        <w:t xml:space="preserve">cherry </w:t>
+        <w:t>cherry (</w:t>
+      </w:r>
+      <w:r>
+        <w:rPr>
+          <w:rFonts w:ascii="Times New Roman" w:hAnsi="Times New Roman" w:cs="Times New Roman"/>
+          <w:i/>
+          <w:iCs/>
+          <w:sz w:val="24"/>
+          <w:szCs w:val="24"/>
+        </w:rPr>
+        <w:t>Prunus</w:t>
+      </w:r>
+      <w:r>
+        <w:rPr>
+          <w:rFonts w:ascii="Times New Roman" w:hAnsi="Times New Roman" w:cs="Times New Roman"/>
+          <w:sz w:val="24"/>
+          <w:szCs w:val="24"/>
+        </w:rPr>
+        <w:t>), hickory (</w:t>
+      </w:r>
+      <w:r>
+        <w:rPr>
+          <w:rFonts w:ascii="Times New Roman" w:hAnsi="Times New Roman" w:cs="Times New Roman"/>
+          <w:i/>
+          <w:iCs/>
+          <w:sz w:val="24"/>
+          <w:szCs w:val="24"/>
+        </w:rPr>
+        <w:t>Carya</w:t>
+      </w:r>
+      <w:r>
+        <w:rPr>
+          <w:rFonts w:ascii="Times New Roman" w:hAnsi="Times New Roman" w:cs="Times New Roman"/>
+          <w:sz w:val="24"/>
+          <w:szCs w:val="24"/>
+        </w:rPr>
+        <w:t xml:space="preserve">), </w:t>
+      </w:r>
+      <w:proofErr w:type="spellStart"/>
+      <w:r>
+        <w:rPr>
+          <w:rFonts w:ascii="Times New Roman" w:hAnsi="Times New Roman" w:cs="Times New Roman"/>
+          <w:sz w:val="24"/>
+          <w:szCs w:val="24"/>
+        </w:rPr>
+        <w:t>tuliptree</w:t>
+      </w:r>
+      <w:proofErr w:type="spellEnd"/>
+      <w:r>
+        <w:rPr>
+          <w:rFonts w:ascii="Times New Roman" w:hAnsi="Times New Roman" w:cs="Times New Roman"/>
+          <w:sz w:val="24"/>
+          <w:szCs w:val="24"/>
+        </w:rPr>
+        <w:t xml:space="preserve"> </w:t>
       </w:r>
       <w:r>
         <w:rPr>
@@ -1224,15 +1374,31 @@
           <w:sz w:val="24"/>
           <w:szCs w:val="24"/>
         </w:rPr>
-        <w:t>Prunus</w:t>
-      </w:r>
-      <w:r>
-        <w:rPr>
-          <w:rFonts w:ascii="Times New Roman" w:hAnsi="Times New Roman" w:cs="Times New Roman"/>
-          <w:sz w:val="24"/>
-          <w:szCs w:val="24"/>
-        </w:rPr>
-        <w:t>), hickory (</w:t>
+        <w:t>Liriodendron</w:t>
+      </w:r>
+      <w:r>
+        <w:rPr>
+          <w:rFonts w:ascii="Times New Roman" w:hAnsi="Times New Roman" w:cs="Times New Roman"/>
+          <w:sz w:val="24"/>
+          <w:szCs w:val="24"/>
+        </w:rPr>
+        <w:t xml:space="preserve">), </w:t>
+      </w:r>
+      <w:r>
+        <w:rPr>
+          <w:rFonts w:ascii="Times New Roman" w:hAnsi="Times New Roman" w:cs="Times New Roman"/>
+          <w:sz w:val="24"/>
+          <w:szCs w:val="24"/>
+        </w:rPr>
+        <w:t xml:space="preserve">aspen </w:t>
+      </w:r>
+      <w:r>
+        <w:rPr>
+          <w:rFonts w:ascii="Times New Roman" w:hAnsi="Times New Roman" w:cs="Times New Roman"/>
+          <w:sz w:val="24"/>
+          <w:szCs w:val="24"/>
+        </w:rPr>
+        <w:t>and cottonwood (</w:t>
       </w:r>
       <w:r>
         <w:rPr>
@@ -1242,33 +1408,23 @@
           <w:sz w:val="24"/>
           <w:szCs w:val="24"/>
         </w:rPr>
-        <w:t>Carya</w:t>
-      </w:r>
-      <w:r>
-        <w:rPr>
-          <w:rFonts w:ascii="Times New Roman" w:hAnsi="Times New Roman" w:cs="Times New Roman"/>
-          <w:sz w:val="24"/>
-          <w:szCs w:val="24"/>
-        </w:rPr>
-        <w:t xml:space="preserve">), </w:t>
-      </w:r>
-      <w:proofErr w:type="spellStart"/>
-      <w:r>
-        <w:rPr>
-          <w:rFonts w:ascii="Times New Roman" w:hAnsi="Times New Roman" w:cs="Times New Roman"/>
-          <w:sz w:val="24"/>
-          <w:szCs w:val="24"/>
-        </w:rPr>
-        <w:t>tuliptree</w:t>
-      </w:r>
-      <w:proofErr w:type="spellEnd"/>
-      <w:r>
-        <w:rPr>
-          <w:rFonts w:ascii="Times New Roman" w:hAnsi="Times New Roman" w:cs="Times New Roman"/>
-          <w:sz w:val="24"/>
-          <w:szCs w:val="24"/>
-        </w:rPr>
-        <w:t xml:space="preserve"> (</w:t>
+        <w:t>Populus</w:t>
+      </w:r>
+      <w:r>
+        <w:rPr>
+          <w:rFonts w:ascii="Times New Roman" w:hAnsi="Times New Roman" w:cs="Times New Roman"/>
+          <w:sz w:val="24"/>
+          <w:szCs w:val="24"/>
+        </w:rPr>
+        <w:t>)</w:t>
+      </w:r>
+      <w:r>
+        <w:rPr>
+          <w:rFonts w:ascii="Times New Roman" w:hAnsi="Times New Roman" w:cs="Times New Roman"/>
+          <w:sz w:val="24"/>
+          <w:szCs w:val="24"/>
+        </w:rPr>
+        <w:t>, elm (</w:t>
       </w:r>
       <w:r>
         <w:rPr>
@@ -1278,7 +1434,7 @@
           <w:sz w:val="24"/>
           <w:szCs w:val="24"/>
         </w:rPr>
-        <w:t>Liriodendron</w:t>
+        <w:t>Ulmus</w:t>
       </w:r>
       <w:r>
         <w:rPr>
@@ -1294,15 +1450,7 @@
           <w:sz w:val="24"/>
           <w:szCs w:val="24"/>
         </w:rPr>
-        <w:t xml:space="preserve">aspen </w:t>
-      </w:r>
-      <w:r>
-        <w:rPr>
-          <w:rFonts w:ascii="Times New Roman" w:hAnsi="Times New Roman" w:cs="Times New Roman"/>
-          <w:sz w:val="24"/>
-          <w:szCs w:val="24"/>
-        </w:rPr>
-        <w:t>and cottonwood (</w:t>
+        <w:t>basswood (</w:t>
       </w:r>
       <w:r>
         <w:rPr>
@@ -1312,23 +1460,23 @@
           <w:sz w:val="24"/>
           <w:szCs w:val="24"/>
         </w:rPr>
-        <w:t>Populus</w:t>
-      </w:r>
-      <w:r>
-        <w:rPr>
-          <w:rFonts w:ascii="Times New Roman" w:hAnsi="Times New Roman" w:cs="Times New Roman"/>
-          <w:sz w:val="24"/>
-          <w:szCs w:val="24"/>
-        </w:rPr>
-        <w:t>)</w:t>
-      </w:r>
-      <w:r>
-        <w:rPr>
-          <w:rFonts w:ascii="Times New Roman" w:hAnsi="Times New Roman" w:cs="Times New Roman"/>
-          <w:sz w:val="24"/>
-          <w:szCs w:val="24"/>
-        </w:rPr>
-        <w:t>, elm (</w:t>
+        <w:t>Tilia</w:t>
+      </w:r>
+      <w:r>
+        <w:rPr>
+          <w:rFonts w:ascii="Times New Roman" w:hAnsi="Times New Roman" w:cs="Times New Roman"/>
+          <w:sz w:val="24"/>
+          <w:szCs w:val="24"/>
+        </w:rPr>
+        <w:t xml:space="preserve">), </w:t>
+      </w:r>
+      <w:r>
+        <w:rPr>
+          <w:rFonts w:ascii="Times New Roman" w:hAnsi="Times New Roman" w:cs="Times New Roman"/>
+          <w:sz w:val="24"/>
+          <w:szCs w:val="24"/>
+        </w:rPr>
+        <w:t>hophornbeam (</w:t>
       </w:r>
       <w:r>
         <w:rPr>
@@ -1338,7 +1486,7 @@
           <w:sz w:val="24"/>
           <w:szCs w:val="24"/>
         </w:rPr>
-        <w:t>Ulmus</w:t>
+        <w:t>Ostrya</w:t>
       </w:r>
       <w:r>
         <w:rPr>
@@ -1354,7 +1502,25 @@
           <w:sz w:val="24"/>
           <w:szCs w:val="24"/>
         </w:rPr>
-        <w:t>basswood (</w:t>
+        <w:t xml:space="preserve">and </w:t>
+      </w:r>
+      <w:proofErr w:type="spellStart"/>
+      <w:r>
+        <w:rPr>
+          <w:rFonts w:ascii="Times New Roman" w:hAnsi="Times New Roman" w:cs="Times New Roman"/>
+          <w:sz w:val="24"/>
+          <w:szCs w:val="24"/>
+        </w:rPr>
+        <w:t>musclewood</w:t>
+      </w:r>
+      <w:proofErr w:type="spellEnd"/>
+      <w:r>
+        <w:rPr>
+          <w:rFonts w:ascii="Times New Roman" w:hAnsi="Times New Roman" w:cs="Times New Roman"/>
+          <w:sz w:val="24"/>
+          <w:szCs w:val="24"/>
+        </w:rPr>
+        <w:t xml:space="preserve"> (</w:t>
       </w:r>
       <w:r>
         <w:rPr>
@@ -1364,76 +1530,6 @@
           <w:sz w:val="24"/>
           <w:szCs w:val="24"/>
         </w:rPr>
-        <w:t>Tilia</w:t>
-      </w:r>
-      <w:r>
-        <w:rPr>
-          <w:rFonts w:ascii="Times New Roman" w:hAnsi="Times New Roman" w:cs="Times New Roman"/>
-          <w:sz w:val="24"/>
-          <w:szCs w:val="24"/>
-        </w:rPr>
-        <w:t xml:space="preserve">), </w:t>
-      </w:r>
-      <w:r>
-        <w:rPr>
-          <w:rFonts w:ascii="Times New Roman" w:hAnsi="Times New Roman" w:cs="Times New Roman"/>
-          <w:sz w:val="24"/>
-          <w:szCs w:val="24"/>
-        </w:rPr>
-        <w:t>hophornbeam (</w:t>
-      </w:r>
-      <w:r>
-        <w:rPr>
-          <w:rFonts w:ascii="Times New Roman" w:hAnsi="Times New Roman" w:cs="Times New Roman"/>
-          <w:i/>
-          <w:iCs/>
-          <w:sz w:val="24"/>
-          <w:szCs w:val="24"/>
-        </w:rPr>
-        <w:t>Ostrya</w:t>
-      </w:r>
-      <w:r>
-        <w:rPr>
-          <w:rFonts w:ascii="Times New Roman" w:hAnsi="Times New Roman" w:cs="Times New Roman"/>
-          <w:sz w:val="24"/>
-          <w:szCs w:val="24"/>
-        </w:rPr>
-        <w:t xml:space="preserve">), </w:t>
-      </w:r>
-      <w:r>
-        <w:rPr>
-          <w:rFonts w:ascii="Times New Roman" w:hAnsi="Times New Roman" w:cs="Times New Roman"/>
-          <w:sz w:val="24"/>
-          <w:szCs w:val="24"/>
-        </w:rPr>
-        <w:t xml:space="preserve">and </w:t>
-      </w:r>
-      <w:proofErr w:type="spellStart"/>
-      <w:r>
-        <w:rPr>
-          <w:rFonts w:ascii="Times New Roman" w:hAnsi="Times New Roman" w:cs="Times New Roman"/>
-          <w:sz w:val="24"/>
-          <w:szCs w:val="24"/>
-        </w:rPr>
-        <w:t>musclewood</w:t>
-      </w:r>
-      <w:proofErr w:type="spellEnd"/>
-      <w:r>
-        <w:rPr>
-          <w:rFonts w:ascii="Times New Roman" w:hAnsi="Times New Roman" w:cs="Times New Roman"/>
-          <w:sz w:val="24"/>
-          <w:szCs w:val="24"/>
-        </w:rPr>
-        <w:t xml:space="preserve"> (</w:t>
-      </w:r>
-      <w:r>
-        <w:rPr>
-          <w:rFonts w:ascii="Times New Roman" w:hAnsi="Times New Roman" w:cs="Times New Roman"/>
-          <w:i/>
-          <w:iCs/>
-          <w:sz w:val="24"/>
-          <w:szCs w:val="24"/>
-        </w:rPr>
         <w:t>Carpinus</w:t>
       </w:r>
       <w:r>
@@ -1580,6 +1676,101 @@
           <w:sz w:val="24"/>
           <w:szCs w:val="24"/>
         </w:rPr>
+        <w:t xml:space="preserve">. </w:t>
+      </w:r>
+      <w:r>
+        <w:rPr>
+          <w:rFonts w:ascii="Times New Roman" w:hAnsi="Times New Roman" w:cs="Times New Roman"/>
+          <w:sz w:val="24"/>
+          <w:szCs w:val="24"/>
+        </w:rPr>
+        <w:t xml:space="preserve">Each plot within </w:t>
+      </w:r>
+      <w:r>
+        <w:rPr>
+          <w:rFonts w:ascii="Times New Roman" w:hAnsi="Times New Roman" w:cs="Times New Roman"/>
+          <w:sz w:val="24"/>
+          <w:szCs w:val="24"/>
+        </w:rPr>
+        <w:t>a transect was selected to have similar “topography, soil moisture, tree size class distribution</w:t>
+      </w:r>
+      <w:r>
+        <w:rPr>
+          <w:rFonts w:ascii="Times New Roman" w:hAnsi="Times New Roman" w:cs="Times New Roman"/>
+          <w:sz w:val="24"/>
+          <w:szCs w:val="24"/>
+        </w:rPr>
+        <w:t>, and herbaceous layer”</w:t>
+      </w:r>
+      <w:r>
+        <w:rPr>
+          <w:rFonts w:ascii="Times New Roman" w:hAnsi="Times New Roman" w:cs="Times New Roman"/>
+          <w:sz w:val="24"/>
+          <w:szCs w:val="24"/>
+        </w:rPr>
+        <w:t xml:space="preserve"> (page </w:t>
+      </w:r>
+      <w:r>
+        <w:rPr>
+          <w:rFonts w:ascii="Times New Roman" w:hAnsi="Times New Roman" w:cs="Times New Roman"/>
+          <w:sz w:val="24"/>
+          <w:szCs w:val="24"/>
+        </w:rPr>
+        <w:t>64)</w:t>
+      </w:r>
+      <w:r>
+        <w:rPr>
+          <w:rFonts w:ascii="Times New Roman" w:hAnsi="Times New Roman" w:cs="Times New Roman"/>
+          <w:sz w:val="24"/>
+          <w:szCs w:val="24"/>
+        </w:rPr>
+        <w:t xml:space="preserve"> </w:t>
+      </w:r>
+      <w:r>
+        <w:rPr>
+          <w:rFonts w:ascii="Times New Roman" w:hAnsi="Times New Roman" w:cs="Times New Roman"/>
+          <w:sz w:val="24"/>
+          <w:szCs w:val="24"/>
+        </w:rPr>
+        <w:fldChar w:fldCharType="begin"/>
+      </w:r>
+      <w:r>
+        <w:rPr>
+          <w:rFonts w:ascii="Times New Roman" w:hAnsi="Times New Roman" w:cs="Times New Roman"/>
+          <w:sz w:val="24"/>
+          <w:szCs w:val="24"/>
+        </w:rPr>
+        <w:instrText xml:space="preserve"> ADDIN ZOTERO_ITEM CSL_CITATION {"citationID":"7DejLxLm","properties":{"formattedCitation":"(Smith 2006)","plainCitation":"(Smith 2006)","noteIndex":0},"citationItems":[{"id":478,"uris":["http://zotero.org/groups/5270502/items/MKCWT8XS"],"itemData":{"id":478,"type":"thesis","abstract":"Emerald ash borer (EAB) (Agrilus planipennis Fairmare) is an exotic, wood- boring beetle that has killed millions of ash trees (Fraxinus species) in southeastern Michigan. If not contained and eradicated this invasive insect has the potential to devastate ash throughout North America causing substantial economic and ecological consequences. The objectives of this research were to (1) determine if community composition, diversity, and stand structure influence susceptibility of forests to EAB invasion, and (2) determine how EAB-induced ash mortality may influence forest community composition. Plots were established during the summers of 2004 and 2005 in 31 forest stands within the Huron River watershed in southeast Michigan that were categorized as xeric (N = 11), mesic (N = 11) or hydric (N = 9). Overstory, understory and seedling tree species composition were quantified in three replicated plots along a transect within each stand. Each ash tree was closely inspected for signs of EAB colonization and degree of dieback. Stem density, basal area, Shannon diversity (H’), relative dominance of ash, relative density of ash, ash importance value, and percent canopy cover were quantified for each stand. EAB has caused significant mortality in all stands across the study area. Dieback of black ash (F. nigra) was more advanced than that of white (F. americana) and green ash (F. pennsylvanica). Percent mortality, percentage of infested stems, and EAB attack frequency were also higher in black ash than the other two species. This difference could be the result of the insect’s preference, differences in the physiology of phloem tissue, or an edge effect inherent in riparian and marshy sites to which black ash is adapted. There were no relationships between EAB-induced dieback or mortality and species diversity, stand density, stand basal area, ash basal area, ash density, relative dominance of ash or relative density of ash. Distance from the putative epicenter of the invasion was the only variable that was negatively correlated with all measures of EAB impact. This suggests that it is only a matter of time until all stands suffer complete mortality of Fraxinus species. Widespread loss of ash due to the EAB invasion will initiate changes in community composition and structure in all three forest types. Maple (Acer spp.) and elm (Ulmus spp.) were common on xeric and mesic stands and will likely experience an increase in importance as numerous saplings fill canopy gaps. However, as elms saplings grow they will become susceptible to Dutch elm disease (Chryphonectria parasitica), which is common in the study area. Maple and cherry were over represented in the understory of hydric stands where they should increase in importance. Oaks were poorly represented in the understory layers of all stands and will likely decrease in dominance over the long term. Ash species were common in the sapling layer and were the most abundant species in the seedling layer in all stand types. The high density of juvenile ash may prolong the EAB invasion by providing host material after mature trees are killed. This project documents the initial stages of the invasion of North American forests by EAB. The high susceptibility of all ash species and stands provides clear evidence that EAB has the potential to extirpate ash in North America with ecological impacts similar to those inflicted by Dutch elm disease and chestnut blight. This study also provides baseline data of the community composition of the Huron River watershed at the time of initial EAB colonization, which will facilitate long-term studies of ecological impacts and successional trajectories resulting from of wide-spread gap formation caused by EAB-induced ash mortality.","genre":"Master's Thesis","publisher":"The Ohio State University","title":"Effects of Community Structure on Forest susceptibility and Response to the Emerald Ash Borer Invasion of the Huron River Watershed in Southeast Michigan","URL":"http://rave.ohiolink.edu/etdc/view?acc_num=osu1394801603","author":[{"family":"Smith","given":"Annemarie"}],"issued":{"date-parts":[["2006"]]}}}],"schema":"https://github.com/citation-style-language/schema/raw/master/csl-citation.json"} </w:instrText>
+      </w:r>
+      <w:r>
+        <w:rPr>
+          <w:rFonts w:ascii="Times New Roman" w:hAnsi="Times New Roman" w:cs="Times New Roman"/>
+          <w:sz w:val="24"/>
+          <w:szCs w:val="24"/>
+        </w:rPr>
+        <w:fldChar w:fldCharType="separate"/>
+      </w:r>
+      <w:r>
+        <w:rPr>
+          <w:rFonts w:ascii="Times New Roman" w:hAnsi="Times New Roman" w:cs="Times New Roman"/>
+          <w:sz w:val="24"/>
+        </w:rPr>
+        <w:t>(Smith 2006)</w:t>
+      </w:r>
+      <w:r>
+        <w:rPr>
+          <w:rFonts w:ascii="Times New Roman" w:hAnsi="Times New Roman" w:cs="Times New Roman"/>
+          <w:sz w:val="24"/>
+          <w:szCs w:val="24"/>
+        </w:rPr>
+        <w:fldChar w:fldCharType="end"/>
+      </w:r>
+      <w:r>
+        <w:rPr>
+          <w:rFonts w:ascii="Times New Roman" w:hAnsi="Times New Roman" w:cs="Times New Roman"/>
+          <w:sz w:val="24"/>
+          <w:szCs w:val="24"/>
+        </w:rPr>
         <w:t>.</w:t>
       </w:r>
       <w:r>
@@ -1596,39 +1787,114 @@
           <w:sz w:val="24"/>
           <w:szCs w:val="24"/>
         </w:rPr>
-        <w:t xml:space="preserve">Each plot within </w:t>
-      </w:r>
-      <w:r>
-        <w:rPr>
-          <w:rFonts w:ascii="Times New Roman" w:hAnsi="Times New Roman" w:cs="Times New Roman"/>
-          <w:sz w:val="24"/>
-          <w:szCs w:val="24"/>
-        </w:rPr>
-        <w:t>a transect was selected to have similar “topography, soil moisture, tree size class distribution</w:t>
-      </w:r>
-      <w:r>
-        <w:rPr>
-          <w:rFonts w:ascii="Times New Roman" w:hAnsi="Times New Roman" w:cs="Times New Roman"/>
-          <w:sz w:val="24"/>
-          <w:szCs w:val="24"/>
-        </w:rPr>
-        <w:t>, and herbaceous layer”</w:t>
-      </w:r>
-      <w:r>
-        <w:rPr>
-          <w:rFonts w:ascii="Times New Roman" w:hAnsi="Times New Roman" w:cs="Times New Roman"/>
-          <w:sz w:val="24"/>
-          <w:szCs w:val="24"/>
-        </w:rPr>
-        <w:t xml:space="preserve"> (page </w:t>
-      </w:r>
-      <w:r>
-        <w:rPr>
-          <w:rFonts w:ascii="Times New Roman" w:hAnsi="Times New Roman" w:cs="Times New Roman"/>
-          <w:sz w:val="24"/>
-          <w:szCs w:val="24"/>
-        </w:rPr>
-        <w:t>64)</w:t>
+        <w:t>The 1</w:t>
+      </w:r>
+      <w:r>
+        <w:rPr>
+          <w:rFonts w:ascii="Times New Roman" w:hAnsi="Times New Roman" w:cs="Times New Roman"/>
+          <w:sz w:val="24"/>
+          <w:szCs w:val="24"/>
+          <w:vertAlign w:val="superscript"/>
+        </w:rPr>
+        <w:t>st</w:t>
+      </w:r>
+      <w:r>
+        <w:rPr>
+          <w:rFonts w:ascii="Times New Roman" w:hAnsi="Times New Roman" w:cs="Times New Roman"/>
+          <w:sz w:val="24"/>
+          <w:szCs w:val="24"/>
+        </w:rPr>
+        <w:t xml:space="preserve"> plot of a transect was selected based on the criterion that it contained at least two mature ash trees (in 2004-2005). </w:t>
+      </w:r>
+      <w:r>
+        <w:rPr>
+          <w:rFonts w:ascii="Times New Roman" w:hAnsi="Times New Roman" w:cs="Times New Roman"/>
+          <w:sz w:val="24"/>
+          <w:szCs w:val="24"/>
+        </w:rPr>
+        <w:t>The 2</w:t>
+      </w:r>
+      <w:r>
+        <w:rPr>
+          <w:rFonts w:ascii="Times New Roman" w:hAnsi="Times New Roman" w:cs="Times New Roman"/>
+          <w:sz w:val="24"/>
+          <w:szCs w:val="24"/>
+          <w:vertAlign w:val="superscript"/>
+        </w:rPr>
+        <w:t>nd</w:t>
+      </w:r>
+      <w:r>
+        <w:rPr>
+          <w:rFonts w:ascii="Times New Roman" w:hAnsi="Times New Roman" w:cs="Times New Roman"/>
+          <w:sz w:val="24"/>
+          <w:szCs w:val="24"/>
+        </w:rPr>
+        <w:t xml:space="preserve"> and 3</w:t>
+      </w:r>
+      <w:r>
+        <w:rPr>
+          <w:rFonts w:ascii="Times New Roman" w:hAnsi="Times New Roman" w:cs="Times New Roman"/>
+          <w:sz w:val="24"/>
+          <w:szCs w:val="24"/>
+          <w:vertAlign w:val="superscript"/>
+        </w:rPr>
+        <w:t>rd</w:t>
+      </w:r>
+      <w:r>
+        <w:rPr>
+          <w:rFonts w:ascii="Times New Roman" w:hAnsi="Times New Roman" w:cs="Times New Roman"/>
+          <w:sz w:val="24"/>
+          <w:szCs w:val="24"/>
+        </w:rPr>
+        <w:t xml:space="preserve"> plots of a transect were selected by taking a random compass direction from the previous plot</w:t>
+      </w:r>
+      <w:commentRangeStart w:id="1"/>
+      <w:r>
+        <w:rPr>
+          <w:rFonts w:ascii="Times New Roman" w:hAnsi="Times New Roman" w:cs="Times New Roman"/>
+          <w:sz w:val="24"/>
+          <w:szCs w:val="24"/>
+        </w:rPr>
+        <w:t>.</w:t>
+      </w:r>
+      <w:commentRangeEnd w:id="1"/>
+      <w:r>
+        <w:rPr>
+          <w:rStyle w:val="CommentReference"/>
+        </w:rPr>
+        <w:commentReference w:id="1"/>
+      </w:r>
+      <w:r>
+        <w:rPr>
+          <w:rFonts w:ascii="Times New Roman" w:hAnsi="Times New Roman" w:cs="Times New Roman"/>
+          <w:sz w:val="24"/>
+          <w:szCs w:val="24"/>
+        </w:rPr>
+        <w:t xml:space="preserve"> A buffer region of </w:t>
+      </w:r>
+      <w:r>
+        <w:rPr>
+          <w:rFonts w:ascii="Times New Roman" w:hAnsi="Times New Roman" w:cs="Times New Roman"/>
+          <w:sz w:val="24"/>
+          <w:szCs w:val="24"/>
+        </w:rPr>
+        <w:t xml:space="preserve">5-25 meters was </w:t>
+      </w:r>
+      <w:r>
+        <w:rPr>
+          <w:rFonts w:ascii="Times New Roman" w:hAnsi="Times New Roman" w:cs="Times New Roman"/>
+          <w:sz w:val="24"/>
+          <w:szCs w:val="24"/>
+        </w:rPr>
+        <w:t xml:space="preserve">ensured </w:t>
+      </w:r>
+      <w:r>
+        <w:rPr>
+          <w:rFonts w:ascii="Times New Roman" w:hAnsi="Times New Roman" w:cs="Times New Roman"/>
+          <w:sz w:val="24"/>
+          <w:szCs w:val="24"/>
+        </w:rPr>
+        <w:t>between the edges of each plot, depending on what the size of the stand allowed</w:t>
       </w:r>
       <w:r>
         <w:rPr>
@@ -1652,7 +1918,7 @@
           <w:sz w:val="24"/>
           <w:szCs w:val="24"/>
         </w:rPr>
-        <w:instrText xml:space="preserve"> ADDIN ZOTERO_ITEM CSL_CITATION {"citationID":"7DejLxLm","properties":{"formattedCitation":"(Smith 2006)","plainCitation":"(Smith 2006)","noteIndex":0},"citationItems":[{"id":478,"uris":["http://zotero.org/groups/5270502/items/MKCWT8XS"],"itemData":{"id":478,"type":"thesis","abstract":"Emerald ash borer (EAB) (Agrilus planipennis Fairmare) is an exotic, wood- boring beetle that has killed millions of ash trees (Fraxinus species) in southeastern Michigan. If not contained and eradicated this invasive insect has the potential to devastate ash throughout North America causing substantial economic and ecological consequences. The objectives of this research were to (1) determine if community composition, diversity, and stand structure influence susceptibility of forests to EAB invasion, and (2) determine how EAB-induced ash mortality may influence forest community composition. Plots were established during the summers of 2004 and 2005 in 31 forest stands within the Huron River watershed in southeast Michigan that were categorized as xeric (N = 11), mesic (N = 11) or hydric (N = 9). Overstory, understory and seedling tree species composition were quantified in three replicated plots along a transect within each stand. Each ash tree was closely inspected for signs of EAB colonization and degree of dieback. Stem density, basal area, Shannon diversity (H’), relative dominance of ash, relative density of ash, ash importance value, and percent canopy cover were quantified for each stand. EAB has caused significant mortality in all stands across the study area. Dieback of black ash (F. nigra) was more advanced than that of white (F. americana) and green ash (F. pennsylvanica). Percent mortality, percentage of infested stems, and EAB attack frequency were also higher in black ash than the other two species. This difference could be the result of the insect’s preference, differences in the physiology of phloem tissue, or an edge effect inherent in riparian and marshy sites to which black ash is adapted. There were no relationships between EAB-induced dieback or mortality and species diversity, stand density, stand basal area, ash basal area, ash density, relative dominance of ash or relative density of ash. Distance from the putative epicenter of the invasion was the only variable that was negatively correlated with all measures of EAB impact. This suggests that it is only a matter of time until all stands suffer complete mortality of Fraxinus species. Widespread loss of ash due to the EAB invasion will initiate changes in community composition and structure in all three forest types. Maple (Acer spp.) and elm (Ulmus spp.) were common on xeric and mesic stands and will likely experience an increase in importance as numerous saplings fill canopy gaps. However, as elms saplings grow they will become susceptible to Dutch elm disease (Chryphonectria parasitica), which is common in the study area. Maple and cherry were over represented in the understory of hydric stands where they should increase in importance. Oaks were poorly represented in the understory layers of all stands and will likely decrease in dominance over the long term. Ash species were common in the sapling layer and were the most abundant species in the seedling layer in all stand types. The high density of juvenile ash may prolong the EAB invasion by providing host material after mature trees are killed. This project documents the initial stages of the invasion of North American forests by EAB. The high susceptibility of all ash species and stands provides clear evidence that EAB has the potential to extirpate ash in North America with ecological impacts similar to those inflicted by Dutch elm disease and chestnut blight. This study also provides baseline data of the community composition of the Huron River watershed at the time of initial EAB colonization, which will facilitate long-term studies of ecological impacts and successional trajectories resulting from of wide-spread gap formation caused by EAB-induced ash mortality.","genre":"Master's Thesis","publisher":"The Ohio State University","title":"Effects of Community Structure on Forest susceptibility and Response to the Emerald Ash Borer Invasion of the Huron River Watershed in Southeast Michigan","URL":"http://rave.ohiolink.edu/etdc/view?acc_num=osu1394801603","author":[{"family":"Smith","given":"Annemarie"}],"issued":{"date-parts":[["2006"]]}}}],"schema":"https://github.com/citation-style-language/schema/raw/master/csl-citation.json"} </w:instrText>
+        <w:instrText xml:space="preserve"> ADDIN ZOTERO_ITEM CSL_CITATION {"citationID":"fCaSOcqb","properties":{"formattedCitation":"(Smith 2006)","plainCitation":"(Smith 2006)","noteIndex":0},"citationItems":[{"id":478,"uris":["http://zotero.org/groups/5270502/items/MKCWT8XS"],"itemData":{"id":478,"type":"thesis","abstract":"Emerald ash borer (EAB) (Agrilus planipennis Fairmare) is an exotic, wood- boring beetle that has killed millions of ash trees (Fraxinus species) in southeastern Michigan. If not contained and eradicated this invasive insect has the potential to devastate ash throughout North America causing substantial economic and ecological consequences. The objectives of this research were to (1) determine if community composition, diversity, and stand structure influence susceptibility of forests to EAB invasion, and (2) determine how EAB-induced ash mortality may influence forest community composition. Plots were established during the summers of 2004 and 2005 in 31 forest stands within the Huron River watershed in southeast Michigan that were categorized as xeric (N = 11), mesic (N = 11) or hydric (N = 9). Overstory, understory and seedling tree species composition were quantified in three replicated plots along a transect within each stand. Each ash tree was closely inspected for signs of EAB colonization and degree of dieback. Stem density, basal area, Shannon diversity (H’), relative dominance of ash, relative density of ash, ash importance value, and percent canopy cover were quantified for each stand. EAB has caused significant mortality in all stands across the study area. Dieback of black ash (F. nigra) was more advanced than that of white (F. americana) and green ash (F. pennsylvanica). Percent mortality, percentage of infested stems, and EAB attack frequency were also higher in black ash than the other two species. This difference could be the result of the insect’s preference, differences in the physiology of phloem tissue, or an edge effect inherent in riparian and marshy sites to which black ash is adapted. There were no relationships between EAB-induced dieback or mortality and species diversity, stand density, stand basal area, ash basal area, ash density, relative dominance of ash or relative density of ash. Distance from the putative epicenter of the invasion was the only variable that was negatively correlated with all measures of EAB impact. This suggests that it is only a matter of time until all stands suffer complete mortality of Fraxinus species. Widespread loss of ash due to the EAB invasion will initiate changes in community composition and structure in all three forest types. Maple (Acer spp.) and elm (Ulmus spp.) were common on xeric and mesic stands and will likely experience an increase in importance as numerous saplings fill canopy gaps. However, as elms saplings grow they will become susceptible to Dutch elm disease (Chryphonectria parasitica), which is common in the study area. Maple and cherry were over represented in the understory of hydric stands where they should increase in importance. Oaks were poorly represented in the understory layers of all stands and will likely decrease in dominance over the long term. Ash species were common in the sapling layer and were the most abundant species in the seedling layer in all stand types. The high density of juvenile ash may prolong the EAB invasion by providing host material after mature trees are killed. This project documents the initial stages of the invasion of North American forests by EAB. The high susceptibility of all ash species and stands provides clear evidence that EAB has the potential to extirpate ash in North America with ecological impacts similar to those inflicted by Dutch elm disease and chestnut blight. This study also provides baseline data of the community composition of the Huron River watershed at the time of initial EAB colonization, which will facilitate long-term studies of ecological impacts and successional trajectories resulting from of wide-spread gap formation caused by EAB-induced ash mortality.","genre":"Master's Thesis","publisher":"The Ohio State University","title":"Effects of Community Structure on Forest susceptibility and Response to the Emerald Ash Borer Invasion of the Huron River Watershed in Southeast Michigan","URL":"http://rave.ohiolink.edu/etdc/view?acc_num=osu1394801603","author":[{"family":"Smith","given":"Annemarie"}],"issued":{"date-parts":[["2006"]]}}}],"schema":"https://github.com/citation-style-language/schema/raw/master/csl-citation.json"} </w:instrText>
       </w:r>
       <w:r>
         <w:rPr>
@@ -1693,120 +1959,157 @@
         </w:rPr>
         <w:t xml:space="preserve"> </w:t>
       </w:r>
-      <w:r>
-        <w:rPr>
-          <w:rFonts w:ascii="Times New Roman" w:hAnsi="Times New Roman" w:cs="Times New Roman"/>
-          <w:sz w:val="24"/>
-          <w:szCs w:val="24"/>
-        </w:rPr>
-        <w:t>The 1</w:t>
-      </w:r>
-      <w:r>
-        <w:rPr>
-          <w:rFonts w:ascii="Times New Roman" w:hAnsi="Times New Roman" w:cs="Times New Roman"/>
-          <w:sz w:val="24"/>
-          <w:szCs w:val="24"/>
-          <w:vertAlign w:val="superscript"/>
-        </w:rPr>
-        <w:t>st</w:t>
-      </w:r>
-      <w:r>
-        <w:rPr>
-          <w:rFonts w:ascii="Times New Roman" w:hAnsi="Times New Roman" w:cs="Times New Roman"/>
-          <w:sz w:val="24"/>
-          <w:szCs w:val="24"/>
-        </w:rPr>
-        <w:t xml:space="preserve"> plot of a transect was selected based on the criterion that it contained at least two mature ash trees (in 2004-2005). </w:t>
-      </w:r>
-      <w:r>
-        <w:rPr>
-          <w:rFonts w:ascii="Times New Roman" w:hAnsi="Times New Roman" w:cs="Times New Roman"/>
-          <w:sz w:val="24"/>
-          <w:szCs w:val="24"/>
-        </w:rPr>
-        <w:t>The 2</w:t>
-      </w:r>
-      <w:r>
-        <w:rPr>
-          <w:rFonts w:ascii="Times New Roman" w:hAnsi="Times New Roman" w:cs="Times New Roman"/>
-          <w:sz w:val="24"/>
-          <w:szCs w:val="24"/>
-          <w:vertAlign w:val="superscript"/>
-        </w:rPr>
-        <w:t>nd</w:t>
-      </w:r>
-      <w:r>
-        <w:rPr>
-          <w:rFonts w:ascii="Times New Roman" w:hAnsi="Times New Roman" w:cs="Times New Roman"/>
-          <w:sz w:val="24"/>
-          <w:szCs w:val="24"/>
-        </w:rPr>
-        <w:t xml:space="preserve"> and 3</w:t>
-      </w:r>
-      <w:r>
-        <w:rPr>
-          <w:rFonts w:ascii="Times New Roman" w:hAnsi="Times New Roman" w:cs="Times New Roman"/>
-          <w:sz w:val="24"/>
-          <w:szCs w:val="24"/>
-          <w:vertAlign w:val="superscript"/>
-        </w:rPr>
-        <w:t>rd</w:t>
-      </w:r>
-      <w:r>
-        <w:rPr>
-          <w:rFonts w:ascii="Times New Roman" w:hAnsi="Times New Roman" w:cs="Times New Roman"/>
-          <w:sz w:val="24"/>
-          <w:szCs w:val="24"/>
-        </w:rPr>
-        <w:t xml:space="preserve"> plots of a transect were selected by taking a random compass direction from the previous plot</w:t>
-      </w:r>
-      <w:commentRangeStart w:id="1"/>
-      <w:r>
-        <w:rPr>
-          <w:rFonts w:ascii="Times New Roman" w:hAnsi="Times New Roman" w:cs="Times New Roman"/>
-          <w:sz w:val="24"/>
-          <w:szCs w:val="24"/>
-        </w:rPr>
-        <w:t>.</w:t>
-      </w:r>
-      <w:commentRangeEnd w:id="1"/>
-      <w:r>
-        <w:rPr>
-          <w:rStyle w:val="CommentReference"/>
-        </w:rPr>
-        <w:commentReference w:id="1"/>
-      </w:r>
-      <w:r>
-        <w:rPr>
-          <w:rFonts w:ascii="Times New Roman" w:hAnsi="Times New Roman" w:cs="Times New Roman"/>
-          <w:sz w:val="24"/>
-          <w:szCs w:val="24"/>
-        </w:rPr>
-        <w:t xml:space="preserve"> A buffer region of </w:t>
-      </w:r>
-      <w:r>
-        <w:rPr>
-          <w:rFonts w:ascii="Times New Roman" w:hAnsi="Times New Roman" w:cs="Times New Roman"/>
-          <w:sz w:val="24"/>
-          <w:szCs w:val="24"/>
-        </w:rPr>
-        <w:t xml:space="preserve">5-25 meters was </w:t>
-      </w:r>
-      <w:r>
-        <w:rPr>
-          <w:rFonts w:ascii="Times New Roman" w:hAnsi="Times New Roman" w:cs="Times New Roman"/>
-          <w:sz w:val="24"/>
-          <w:szCs w:val="24"/>
-        </w:rPr>
-        <w:t xml:space="preserve">ensured </w:t>
-      </w:r>
-      <w:r>
-        <w:rPr>
-          <w:rFonts w:ascii="Times New Roman" w:hAnsi="Times New Roman" w:cs="Times New Roman"/>
-          <w:sz w:val="24"/>
-          <w:szCs w:val="24"/>
-        </w:rPr>
-        <w:t>between the edges of each plot, depending on what the size of the stand allowed</w:t>
+    </w:p>
+    <w:p>
+      <w:pPr>
+        <w:rPr>
+          <w:rFonts w:ascii="Times New Roman" w:hAnsi="Times New Roman" w:cs="Times New Roman"/>
+          <w:sz w:val="24"/>
+          <w:szCs w:val="24"/>
+          <w:u w:val="single"/>
+        </w:rPr>
+      </w:pPr>
+    </w:p>
+    <w:p>
+      <w:pPr>
+        <w:rPr>
+          <w:rFonts w:ascii="Times New Roman" w:hAnsi="Times New Roman" w:cs="Times New Roman"/>
+          <w:sz w:val="24"/>
+          <w:szCs w:val="24"/>
+          <w:u w:val="single"/>
+        </w:rPr>
+      </w:pPr>
+      <w:r>
+        <w:rPr>
+          <w:rFonts w:ascii="Times New Roman" w:hAnsi="Times New Roman" w:cs="Times New Roman"/>
+          <w:sz w:val="24"/>
+          <w:szCs w:val="24"/>
+          <w:u w:val="single"/>
+        </w:rPr>
+        <w:t>Plot design:</w:t>
+      </w:r>
+    </w:p>
+    <w:p>
+      <w:pPr>
+        <w:rPr>
+          <w:rFonts w:ascii="Times New Roman" w:hAnsi="Times New Roman" w:cs="Times New Roman"/>
+          <w:sz w:val="24"/>
+          <w:szCs w:val="24"/>
+          <w:u w:val="single"/>
+        </w:rPr>
+      </w:pPr>
+    </w:p>
+    <w:p>
+      <w:pPr>
+        <w:rPr>
+          <w:rFonts w:ascii="Times New Roman" w:hAnsi="Times New Roman" w:cs="Times New Roman"/>
+          <w:sz w:val="24"/>
+          <w:szCs w:val="24"/>
+        </w:rPr>
+      </w:pPr>
+      <w:r>
+        <w:rPr>
+          <w:rFonts w:ascii="Times New Roman" w:hAnsi="Times New Roman" w:cs="Times New Roman"/>
+          <w:sz w:val="24"/>
+          <w:szCs w:val="24"/>
+        </w:rPr>
+        <w:t xml:space="preserve">The </w:t>
+      </w:r>
+      <w:r>
+        <w:rPr>
+          <w:rFonts w:ascii="Times New Roman" w:hAnsi="Times New Roman" w:cs="Times New Roman"/>
+          <w:sz w:val="24"/>
+          <w:szCs w:val="24"/>
+        </w:rPr>
+        <w:t>study plots have a multiscale sampling design</w:t>
+      </w:r>
+      <w:r>
+        <w:rPr>
+          <w:rFonts w:ascii="Times New Roman" w:hAnsi="Times New Roman" w:cs="Times New Roman"/>
+          <w:sz w:val="24"/>
+          <w:szCs w:val="24"/>
+        </w:rPr>
+        <w:t xml:space="preserve"> to facilitate surveys of different sizes of </w:t>
+      </w:r>
+      <w:r>
+        <w:rPr>
+          <w:rFonts w:ascii="Times New Roman" w:hAnsi="Times New Roman" w:cs="Times New Roman"/>
+          <w:sz w:val="24"/>
+          <w:szCs w:val="24"/>
+        </w:rPr>
+        <w:t xml:space="preserve">vegetation. </w:t>
+      </w:r>
+      <w:r>
+        <w:rPr>
+          <w:rFonts w:ascii="Times New Roman" w:hAnsi="Times New Roman" w:cs="Times New Roman"/>
+          <w:sz w:val="24"/>
+          <w:szCs w:val="24"/>
+        </w:rPr>
+        <w:t>An 18 m radius (</w:t>
+      </w:r>
+      <w:r>
+        <w:rPr>
+          <w:rFonts w:ascii="Times New Roman" w:hAnsi="Times New Roman" w:cs="Times New Roman"/>
+          <w:sz w:val="24"/>
+          <w:szCs w:val="24"/>
+        </w:rPr>
+        <w:t>~</w:t>
+      </w:r>
+      <w:r>
+        <w:rPr>
+          <w:rFonts w:ascii="Times New Roman" w:hAnsi="Times New Roman" w:cs="Times New Roman"/>
+          <w:sz w:val="24"/>
+          <w:szCs w:val="24"/>
+        </w:rPr>
+        <w:t>0.1 ha) circular main plot contains a</w:t>
+      </w:r>
+      <w:r>
+        <w:rPr>
+          <w:rFonts w:ascii="Times New Roman" w:hAnsi="Times New Roman" w:cs="Times New Roman"/>
+          <w:sz w:val="24"/>
+          <w:szCs w:val="24"/>
+        </w:rPr>
+        <w:t xml:space="preserve"> nested</w:t>
+      </w:r>
+      <w:r>
+        <w:rPr>
+          <w:rFonts w:ascii="Times New Roman" w:hAnsi="Times New Roman" w:cs="Times New Roman"/>
+          <w:sz w:val="24"/>
+          <w:szCs w:val="24"/>
+        </w:rPr>
+        <w:t xml:space="preserve"> 8 m radius </w:t>
+      </w:r>
+      <w:r>
+        <w:rPr>
+          <w:rFonts w:ascii="Times New Roman" w:hAnsi="Times New Roman" w:cs="Times New Roman"/>
+          <w:sz w:val="24"/>
+          <w:szCs w:val="24"/>
+        </w:rPr>
+        <w:t>(</w:t>
+      </w:r>
+      <w:r>
+        <w:rPr>
+          <w:rFonts w:ascii="Times New Roman" w:hAnsi="Times New Roman" w:cs="Times New Roman"/>
+          <w:sz w:val="24"/>
+          <w:szCs w:val="24"/>
+        </w:rPr>
+        <w:t>~</w:t>
+      </w:r>
+      <w:r>
+        <w:rPr>
+          <w:rFonts w:ascii="Times New Roman" w:hAnsi="Times New Roman" w:cs="Times New Roman"/>
+          <w:sz w:val="24"/>
+          <w:szCs w:val="24"/>
+        </w:rPr>
+        <w:t>20</w:t>
+      </w:r>
+      <w:r>
+        <w:rPr>
+          <w:rFonts w:ascii="Times New Roman" w:hAnsi="Times New Roman" w:cs="Times New Roman"/>
+          <w:sz w:val="24"/>
+          <w:szCs w:val="24"/>
+        </w:rPr>
+        <w:t>0</w:t>
       </w:r>
       <w:r>
         <w:rPr>
@@ -1815,181 +2118,6 @@
           <w:szCs w:val="24"/>
         </w:rPr>
         <w:t xml:space="preserve"> </w:t>
-      </w:r>
-      <w:r>
-        <w:rPr>
-          <w:rFonts w:ascii="Times New Roman" w:hAnsi="Times New Roman" w:cs="Times New Roman"/>
-          <w:sz w:val="24"/>
-          <w:szCs w:val="24"/>
-        </w:rPr>
-        <w:fldChar w:fldCharType="begin"/>
-      </w:r>
-      <w:r>
-        <w:rPr>
-          <w:rFonts w:ascii="Times New Roman" w:hAnsi="Times New Roman" w:cs="Times New Roman"/>
-          <w:sz w:val="24"/>
-          <w:szCs w:val="24"/>
-        </w:rPr>
-        <w:instrText xml:space="preserve"> ADDIN ZOTERO_ITEM CSL_CITATION {"citationID":"fCaSOcqb","properties":{"formattedCitation":"(Smith 2006)","plainCitation":"(Smith 2006)","noteIndex":0},"citationItems":[{"id":478,"uris":["http://zotero.org/groups/5270502/items/MKCWT8XS"],"itemData":{"id":478,"type":"thesis","abstract":"Emerald ash borer (EAB) (Agrilus planipennis Fairmare) is an exotic, wood- boring beetle that has killed millions of ash trees (Fraxinus species) in southeastern Michigan. If not contained and eradicated this invasive insect has the potential to devastate ash throughout North America causing substantial economic and ecological consequences. The objectives of this research were to (1) determine if community composition, diversity, and stand structure influence susceptibility of forests to EAB invasion, and (2) determine how EAB-induced ash mortality may influence forest community composition. Plots were established during the summers of 2004 and 2005 in 31 forest stands within the Huron River watershed in southeast Michigan that were categorized as xeric (N = 11), mesic (N = 11) or hydric (N = 9). Overstory, understory and seedling tree species composition were quantified in three replicated plots along a transect within each stand. Each ash tree was closely inspected for signs of EAB colonization and degree of dieback. Stem density, basal area, Shannon diversity (H’), relative dominance of ash, relative density of ash, ash importance value, and percent canopy cover were quantified for each stand. EAB has caused significant mortality in all stands across the study area. Dieback of black ash (F. nigra) was more advanced than that of white (F. americana) and green ash (F. pennsylvanica). Percent mortality, percentage of infested stems, and EAB attack frequency were also higher in black ash than the other two species. This difference could be the result of the insect’s preference, differences in the physiology of phloem tissue, or an edge effect inherent in riparian and marshy sites to which black ash is adapted. There were no relationships between EAB-induced dieback or mortality and species diversity, stand density, stand basal area, ash basal area, ash density, relative dominance of ash or relative density of ash. Distance from the putative epicenter of the invasion was the only variable that was negatively correlated with all measures of EAB impact. This suggests that it is only a matter of time until all stands suffer complete mortality of Fraxinus species. Widespread loss of ash due to the EAB invasion will initiate changes in community composition and structure in all three forest types. Maple (Acer spp.) and elm (Ulmus spp.) were common on xeric and mesic stands and will likely experience an increase in importance as numerous saplings fill canopy gaps. However, as elms saplings grow they will become susceptible to Dutch elm disease (Chryphonectria parasitica), which is common in the study area. Maple and cherry were over represented in the understory of hydric stands where they should increase in importance. Oaks were poorly represented in the understory layers of all stands and will likely decrease in dominance over the long term. Ash species were common in the sapling layer and were the most abundant species in the seedling layer in all stand types. The high density of juvenile ash may prolong the EAB invasion by providing host material after mature trees are killed. This project documents the initial stages of the invasion of North American forests by EAB. The high susceptibility of all ash species and stands provides clear evidence that EAB has the potential to extirpate ash in North America with ecological impacts similar to those inflicted by Dutch elm disease and chestnut blight. This study also provides baseline data of the community composition of the Huron River watershed at the time of initial EAB colonization, which will facilitate long-term studies of ecological impacts and successional trajectories resulting from of wide-spread gap formation caused by EAB-induced ash mortality.","genre":"Master's Thesis","publisher":"The Ohio State University","title":"Effects of Community Structure on Forest susceptibility and Response to the Emerald Ash Borer Invasion of the Huron River Watershed in Southeast Michigan","URL":"http://rave.ohiolink.edu/etdc/view?acc_num=osu1394801603","author":[{"family":"Smith","given":"Annemarie"}],"issued":{"date-parts":[["2006"]]}}}],"schema":"https://github.com/citation-style-language/schema/raw/master/csl-citation.json"} </w:instrText>
-      </w:r>
-      <w:r>
-        <w:rPr>
-          <w:rFonts w:ascii="Times New Roman" w:hAnsi="Times New Roman" w:cs="Times New Roman"/>
-          <w:sz w:val="24"/>
-          <w:szCs w:val="24"/>
-        </w:rPr>
-        <w:fldChar w:fldCharType="separate"/>
-      </w:r>
-      <w:r>
-        <w:rPr>
-          <w:rFonts w:ascii="Times New Roman" w:hAnsi="Times New Roman" w:cs="Times New Roman"/>
-          <w:sz w:val="24"/>
-        </w:rPr>
-        <w:t>(Smith 2006)</w:t>
-      </w:r>
-      <w:r>
-        <w:rPr>
-          <w:rFonts w:ascii="Times New Roman" w:hAnsi="Times New Roman" w:cs="Times New Roman"/>
-          <w:sz w:val="24"/>
-          <w:szCs w:val="24"/>
-        </w:rPr>
-        <w:fldChar w:fldCharType="end"/>
-      </w:r>
-      <w:r>
-        <w:rPr>
-          <w:rFonts w:ascii="Times New Roman" w:hAnsi="Times New Roman" w:cs="Times New Roman"/>
-          <w:sz w:val="24"/>
-          <w:szCs w:val="24"/>
-        </w:rPr>
-        <w:t>.</w:t>
-      </w:r>
-      <w:r>
-        <w:rPr>
-          <w:rFonts w:ascii="Times New Roman" w:hAnsi="Times New Roman" w:cs="Times New Roman"/>
-          <w:sz w:val="24"/>
-          <w:szCs w:val="24"/>
-        </w:rPr>
-        <w:t xml:space="preserve"> </w:t>
-      </w:r>
-    </w:p>
-    <w:p>
-      <w:pPr>
-        <w:rPr>
-          <w:rFonts w:ascii="Times New Roman" w:hAnsi="Times New Roman" w:cs="Times New Roman"/>
-          <w:sz w:val="24"/>
-          <w:szCs w:val="24"/>
-          <w:u w:val="single"/>
-        </w:rPr>
-      </w:pPr>
-    </w:p>
-    <w:p>
-      <w:pPr>
-        <w:rPr>
-          <w:rFonts w:ascii="Times New Roman" w:hAnsi="Times New Roman" w:cs="Times New Roman"/>
-          <w:sz w:val="24"/>
-          <w:szCs w:val="24"/>
-          <w:u w:val="single"/>
-        </w:rPr>
-      </w:pPr>
-      <w:r>
-        <w:rPr>
-          <w:rFonts w:ascii="Times New Roman" w:hAnsi="Times New Roman" w:cs="Times New Roman"/>
-          <w:sz w:val="24"/>
-          <w:szCs w:val="24"/>
-          <w:u w:val="single"/>
-        </w:rPr>
-        <w:t>Plot design:</w:t>
-      </w:r>
-    </w:p>
-    <w:p>
-      <w:pPr>
-        <w:rPr>
-          <w:rFonts w:ascii="Times New Roman" w:hAnsi="Times New Roman" w:cs="Times New Roman"/>
-          <w:sz w:val="24"/>
-          <w:szCs w:val="24"/>
-          <w:u w:val="single"/>
-        </w:rPr>
-      </w:pPr>
-    </w:p>
-    <w:p>
-      <w:pPr>
-        <w:rPr>
-          <w:rFonts w:ascii="Times New Roman" w:hAnsi="Times New Roman" w:cs="Times New Roman"/>
-          <w:sz w:val="24"/>
-          <w:szCs w:val="24"/>
-        </w:rPr>
-      </w:pPr>
-      <w:r>
-        <w:rPr>
-          <w:rFonts w:ascii="Times New Roman" w:hAnsi="Times New Roman" w:cs="Times New Roman"/>
-          <w:sz w:val="24"/>
-          <w:szCs w:val="24"/>
-        </w:rPr>
-        <w:t xml:space="preserve">The </w:t>
-      </w:r>
-      <w:r>
-        <w:rPr>
-          <w:rFonts w:ascii="Times New Roman" w:hAnsi="Times New Roman" w:cs="Times New Roman"/>
-          <w:sz w:val="24"/>
-          <w:szCs w:val="24"/>
-        </w:rPr>
-        <w:t>study plots have a multiscale sampling design</w:t>
-      </w:r>
-      <w:r>
-        <w:rPr>
-          <w:rFonts w:ascii="Times New Roman" w:hAnsi="Times New Roman" w:cs="Times New Roman"/>
-          <w:sz w:val="24"/>
-          <w:szCs w:val="24"/>
-        </w:rPr>
-        <w:t xml:space="preserve"> to facilitate surveys of different sizes of </w:t>
-      </w:r>
-      <w:r>
-        <w:rPr>
-          <w:rFonts w:ascii="Times New Roman" w:hAnsi="Times New Roman" w:cs="Times New Roman"/>
-          <w:sz w:val="24"/>
-          <w:szCs w:val="24"/>
-        </w:rPr>
-        <w:t xml:space="preserve">vegetation. </w:t>
-      </w:r>
-      <w:r>
-        <w:rPr>
-          <w:rFonts w:ascii="Times New Roman" w:hAnsi="Times New Roman" w:cs="Times New Roman"/>
-          <w:sz w:val="24"/>
-          <w:szCs w:val="24"/>
-        </w:rPr>
-        <w:t>An 18 m radius (0.1</w:t>
-      </w:r>
-      <w:r>
-        <w:rPr>
-          <w:rFonts w:ascii="Times New Roman" w:hAnsi="Times New Roman" w:cs="Times New Roman"/>
-          <w:sz w:val="24"/>
-          <w:szCs w:val="24"/>
-        </w:rPr>
-        <w:t>02</w:t>
-      </w:r>
-      <w:r>
-        <w:rPr>
-          <w:rFonts w:ascii="Times New Roman" w:hAnsi="Times New Roman" w:cs="Times New Roman"/>
-          <w:sz w:val="24"/>
-          <w:szCs w:val="24"/>
-        </w:rPr>
-        <w:t xml:space="preserve"> ha) circular main plot contains an 8 m radius </w:t>
-      </w:r>
-      <w:r>
-        <w:rPr>
-          <w:rFonts w:ascii="Times New Roman" w:hAnsi="Times New Roman" w:cs="Times New Roman"/>
-          <w:sz w:val="24"/>
-          <w:szCs w:val="24"/>
-        </w:rPr>
-        <w:t>(</w:t>
-      </w:r>
-      <w:r>
-        <w:rPr>
-          <w:rFonts w:ascii="Times New Roman" w:hAnsi="Times New Roman" w:cs="Times New Roman"/>
-          <w:sz w:val="24"/>
-          <w:szCs w:val="24"/>
-        </w:rPr>
-        <w:t xml:space="preserve">201 </w:t>
       </w:r>
       <w:r>
         <w:rPr>
@@ -2509,7 +2637,7 @@
           <w:sz w:val="24"/>
           <w:szCs w:val="24"/>
         </w:rPr>
-        <w:instrText xml:space="preserve"> ADDIN ZOTERO_ITEM CSL_CITATION {"citationID":"x5oPxoEW","properties":{"formattedCitation":"(W. S. Klooster et al. 2014)","plainCitation":"(W. S. Klooster et al. 2014)","noteIndex":0},"citationItems":[{"id":618,"uris":["http://zotero.org/groups/5270502/items/J2YNFJUZ"],"itemData":{"id":618,"type":"article-journal","container-title":"Biological Invasions","DOI":"10.1007/s10530-013-0543-7","ISSN":"1387-3547, 1573-1464","issue":"4","journalAbbreviation":"Biol Invasions","language":"en","page":"859-873","source":"DOI.org (Crossref)","title":"Ash (Fraxinus spp.) mortality, regeneration, and seed bank dynamics in mixed hardwood forests following invasion by emerald ash borer (Agrilus planipennis)","volume":"16","author":[{"family":"Klooster","given":"Wendy S."},{"family":"Herms","given":"Daniel A."},{"family":"Knight","given":"Kathleen S."},{"family":"Herms","given":"Catherine P."},{"family":"McCullough","given":"Deborah G."},{"family":"Smith","given":"Annemarie"},{"family":"Gandhi","given":"Kamal J. K."},{"family":"Cardina","given":"John"}],"issued":{"date-parts":[["2014",4]]}}}],"schema":"https://github.com/citation-style-language/schema/raw/master/csl-citation.json"} </w:instrText>
+        <w:instrText xml:space="preserve"> ADDIN ZOTERO_ITEM CSL_CITATION {"citationID":"x5oPxoEW","properties":{"formattedCitation":"(W. S. Klooster et al. 2014)","plainCitation":"(W. S. Klooster et al. 2014)","dontUpdate":true,"noteIndex":0},"citationItems":[{"id":618,"uris":["http://zotero.org/groups/5270502/items/J2YNFJUZ"],"itemData":{"id":618,"type":"article-journal","container-title":"Biological Invasions","DOI":"10.1007/s10530-013-0543-7","ISSN":"1387-3547, 1573-1464","issue":"4","journalAbbreviation":"Biol Invasions","language":"en","page":"859-873","source":"DOI.org (Crossref)","title":"Ash (Fraxinus spp.) mortality, regeneration, and seed bank dynamics in mixed hardwood forests following invasion by emerald ash borer (Agrilus planipennis)","volume":"16","author":[{"family":"Klooster","given":"Wendy S."},{"family":"Herms","given":"Daniel A."},{"family":"Knight","given":"Kathleen S."},{"family":"Herms","given":"Catherine P."},{"family":"McCullough","given":"Deborah G."},{"family":"Smith","given":"Annemarie"},{"family":"Gandhi","given":"Kamal J. K."},{"family":"Cardina","given":"John"}],"issued":{"date-parts":[["2014",4]]}}}],"schema":"https://github.com/citation-style-language/schema/raw/master/csl-citation.json"} </w:instrText>
       </w:r>
       <w:r>
         <w:rPr>
@@ -2540,33 +2668,143 @@
           <w:sz w:val="24"/>
           <w:szCs w:val="24"/>
         </w:rPr>
-        <w:t>. Only percentage cover of ash seedlings was included: ash taller than 137 cm was not considered for percentage cover estimates.</w:t>
-      </w:r>
-    </w:p>
-    <w:p>
-      <w:pPr>
-        <w:rPr>
-          <w:rFonts w:ascii="Times New Roman" w:hAnsi="Times New Roman" w:cs="Times New Roman"/>
-          <w:sz w:val="24"/>
-          <w:szCs w:val="24"/>
-        </w:rPr>
-      </w:pPr>
-    </w:p>
-    <w:p>
-      <w:pPr>
-        <w:rPr>
-          <w:rFonts w:ascii="Times New Roman" w:hAnsi="Times New Roman" w:cs="Times New Roman"/>
-          <w:sz w:val="24"/>
-          <w:szCs w:val="24"/>
-        </w:rPr>
-      </w:pPr>
-      <w:r>
-        <w:rPr>
-          <w:rFonts w:ascii="Times New Roman" w:hAnsi="Times New Roman" w:cs="Times New Roman"/>
-          <w:sz w:val="24"/>
-          <w:szCs w:val="24"/>
-        </w:rPr>
-        <w:lastRenderedPageBreak/>
+        <w:t>. Only percentage cover of ash seedlings was included: ash taller than 137 cm w</w:t>
+      </w:r>
+      <w:r>
+        <w:rPr>
+          <w:rFonts w:ascii="Times New Roman" w:hAnsi="Times New Roman" w:cs="Times New Roman"/>
+          <w:sz w:val="24"/>
+          <w:szCs w:val="24"/>
+        </w:rPr>
+        <w:t>ere</w:t>
+      </w:r>
+      <w:r>
+        <w:rPr>
+          <w:rFonts w:ascii="Times New Roman" w:hAnsi="Times New Roman" w:cs="Times New Roman"/>
+          <w:sz w:val="24"/>
+          <w:szCs w:val="24"/>
+        </w:rPr>
+        <w:t xml:space="preserve"> not considered for percentage cover estimates.</w:t>
+      </w:r>
+      <w:r>
+        <w:rPr>
+          <w:rFonts w:ascii="Times New Roman" w:hAnsi="Times New Roman" w:cs="Times New Roman"/>
+          <w:sz w:val="24"/>
+          <w:szCs w:val="24"/>
+        </w:rPr>
+        <w:t xml:space="preserve"> We also </w:t>
+      </w:r>
+      <w:r>
+        <w:rPr>
+          <w:rFonts w:ascii="Times New Roman" w:hAnsi="Times New Roman" w:cs="Times New Roman"/>
+          <w:sz w:val="24"/>
+          <w:szCs w:val="24"/>
+        </w:rPr>
+        <w:t>observed seedlings to determine if they had cotyledons (seed leaves) which would indicate they</w:t>
+      </w:r>
+      <w:r>
+        <w:rPr>
+          <w:rFonts w:ascii="Times New Roman" w:hAnsi="Times New Roman" w:cs="Times New Roman"/>
+          <w:sz w:val="24"/>
+          <w:szCs w:val="24"/>
+        </w:rPr>
+        <w:t xml:space="preserve"> </w:t>
+      </w:r>
+      <w:r>
+        <w:rPr>
+          <w:rFonts w:ascii="Times New Roman" w:hAnsi="Times New Roman" w:cs="Times New Roman"/>
+          <w:sz w:val="24"/>
+          <w:szCs w:val="24"/>
+        </w:rPr>
+        <w:t>were newly germinated</w:t>
+      </w:r>
+      <w:r>
+        <w:rPr>
+          <w:rFonts w:ascii="Times New Roman" w:hAnsi="Times New Roman" w:cs="Times New Roman"/>
+          <w:sz w:val="24"/>
+          <w:szCs w:val="24"/>
+        </w:rPr>
+        <w:t xml:space="preserve"> </w:t>
+      </w:r>
+      <w:r>
+        <w:rPr>
+          <w:rFonts w:ascii="Times New Roman" w:hAnsi="Times New Roman" w:cs="Times New Roman"/>
+          <w:sz w:val="24"/>
+          <w:szCs w:val="24"/>
+        </w:rPr>
+        <w:fldChar w:fldCharType="begin"/>
+      </w:r>
+      <w:r>
+        <w:rPr>
+          <w:rFonts w:ascii="Times New Roman" w:hAnsi="Times New Roman" w:cs="Times New Roman"/>
+          <w:sz w:val="24"/>
+          <w:szCs w:val="24"/>
+        </w:rPr>
+        <w:instrText xml:space="preserve"> ADDIN ZOTERO_ITEM CSL_CITATION {"citationID":"5a8SpdJ6","properties":{"formattedCitation":"(W. S. Klooster et al. 2014)","plainCitation":"(W. S. Klooster et al. 2014)","noteIndex":0},"citationItems":[{"id":618,"uris":["http://zotero.org/groups/5270502/items/J2YNFJUZ"],"itemData":{"id":618,"type":"article-journal","container-title":"Biological Invasions","DOI":"10.1007/s10530-013-0543-7","ISSN":"1387-3547, 1573-1464","issue":"4","journalAbbreviation":"Biol Invasions","language":"en","page":"859-873","source":"DOI.org (Crossref)","title":"Ash (Fraxinus spp.) mortality, regeneration, and seed bank dynamics in mixed hardwood forests following invasion by emerald ash borer (Agrilus planipennis)","volume":"16","author":[{"family":"Klooster","given":"Wendy S."},{"family":"Herms","given":"Daniel A."},{"family":"Knight","given":"Kathleen S."},{"family":"Herms","given":"Catherine P."},{"family":"McCullough","given":"Deborah G."},{"family":"Smith","given":"Annemarie"},{"family":"Gandhi","given":"Kamal J. K."},{"family":"Cardina","given":"John"}],"issued":{"date-parts":[["2014",4]]}}}],"schema":"https://github.com/citation-style-language/schema/raw/master/csl-citation.json"} </w:instrText>
+      </w:r>
+      <w:r>
+        <w:rPr>
+          <w:rFonts w:ascii="Times New Roman" w:hAnsi="Times New Roman" w:cs="Times New Roman"/>
+          <w:sz w:val="24"/>
+          <w:szCs w:val="24"/>
+        </w:rPr>
+        <w:fldChar w:fldCharType="separate"/>
+      </w:r>
+      <w:r>
+        <w:rPr>
+          <w:rFonts w:ascii="Times New Roman" w:hAnsi="Times New Roman" w:cs="Times New Roman"/>
+          <w:sz w:val="24"/>
+        </w:rPr>
+        <w:t>(Klooster et al. 2014)</w:t>
+      </w:r>
+      <w:r>
+        <w:rPr>
+          <w:rFonts w:ascii="Times New Roman" w:hAnsi="Times New Roman" w:cs="Times New Roman"/>
+          <w:sz w:val="24"/>
+          <w:szCs w:val="24"/>
+        </w:rPr>
+        <w:fldChar w:fldCharType="end"/>
+      </w:r>
+      <w:r>
+        <w:rPr>
+          <w:rFonts w:ascii="Times New Roman" w:hAnsi="Times New Roman" w:cs="Times New Roman"/>
+          <w:sz w:val="24"/>
+          <w:szCs w:val="24"/>
+        </w:rPr>
+        <w:t>.</w:t>
+      </w:r>
+      <w:r>
+        <w:rPr>
+          <w:rFonts w:ascii="Times New Roman" w:hAnsi="Times New Roman" w:cs="Times New Roman"/>
+          <w:sz w:val="24"/>
+          <w:szCs w:val="24"/>
+        </w:rPr>
+        <w:t xml:space="preserve"> </w:t>
+      </w:r>
+    </w:p>
+    <w:p>
+      <w:pPr>
+        <w:rPr>
+          <w:rFonts w:ascii="Times New Roman" w:hAnsi="Times New Roman" w:cs="Times New Roman"/>
+          <w:sz w:val="24"/>
+          <w:szCs w:val="24"/>
+        </w:rPr>
+      </w:pPr>
+    </w:p>
+    <w:p>
+      <w:pPr>
+        <w:rPr>
+          <w:rFonts w:ascii="Times New Roman" w:hAnsi="Times New Roman" w:cs="Times New Roman"/>
+          <w:sz w:val="24"/>
+          <w:szCs w:val="24"/>
+        </w:rPr>
+      </w:pPr>
+      <w:r>
+        <w:rPr>
+          <w:rFonts w:ascii="Times New Roman" w:hAnsi="Times New Roman" w:cs="Times New Roman"/>
+          <w:sz w:val="24"/>
+          <w:szCs w:val="24"/>
+        </w:rPr>
         <w:t>For ash saplings, we counted the number of living stems in the subplot</w:t>
       </w:r>
       <w:r>
@@ -2967,6 +3205,7 @@
           <w:sz w:val="24"/>
           <w:szCs w:val="24"/>
         </w:rPr>
+        <w:lastRenderedPageBreak/>
         <w:t xml:space="preserve">We used the existing categorization of transects </w:t>
       </w:r>
       <w:commentRangeStart w:id="4"/>
@@ -2999,7 +3238,301 @@
           <w:sz w:val="24"/>
           <w:szCs w:val="24"/>
         </w:rPr>
-        <w:t xml:space="preserve">) to test whether the abundance of ash </w:t>
+        <w:t>) to test whether the abundance of ash differs based on soil moisture level. Our response variables were number of short ash seedlings (count), number of tall ash seedlings (count), mean percentage cover of ash seedlings (continuous), number of ash saplings (count), and number of living small ash trees (count). We created separate models for each response variable. Hydrological class (xeric, mesic, or hydric) was treated as the fixed effect and Park where transect is located as random intercepts to account for unique site conditions at each of the seven parks. For each response variable which is count data, we first tried a Poisson generalized linear mixed-effects model (GLMM) with a log link function, implemented using the package ‘lme4’ in R. We used the package ‘</w:t>
+      </w:r>
+      <w:proofErr w:type="spellStart"/>
+      <w:r>
+        <w:rPr>
+          <w:rFonts w:ascii="Times New Roman" w:hAnsi="Times New Roman" w:cs="Times New Roman"/>
+          <w:sz w:val="24"/>
+          <w:szCs w:val="24"/>
+        </w:rPr>
+        <w:t>DHARMa</w:t>
+      </w:r>
+      <w:proofErr w:type="spellEnd"/>
+      <w:r>
+        <w:rPr>
+          <w:rFonts w:ascii="Times New Roman" w:hAnsi="Times New Roman" w:cs="Times New Roman"/>
+          <w:sz w:val="24"/>
+          <w:szCs w:val="24"/>
+        </w:rPr>
+        <w:t xml:space="preserve">’ to determine if the observed data was adequately modelled by the GLMM.  Specifically, we tested for over- or </w:t>
+      </w:r>
+      <w:proofErr w:type="spellStart"/>
+      <w:r>
+        <w:rPr>
+          <w:rFonts w:ascii="Times New Roman" w:hAnsi="Times New Roman" w:cs="Times New Roman"/>
+          <w:sz w:val="24"/>
+          <w:szCs w:val="24"/>
+        </w:rPr>
+        <w:t>underdispersion</w:t>
+      </w:r>
+      <w:proofErr w:type="spellEnd"/>
+      <w:r>
+        <w:rPr>
+          <w:rFonts w:ascii="Times New Roman" w:hAnsi="Times New Roman" w:cs="Times New Roman"/>
+          <w:sz w:val="24"/>
+          <w:szCs w:val="24"/>
+        </w:rPr>
+        <w:t xml:space="preserve"> by a data simulation. First, we simulated data based on the fitted parameters of the GLMM, while conditioning on the fitted intercepts for each </w:t>
+      </w:r>
+      <w:proofErr w:type="gramStart"/>
+      <w:r>
+        <w:rPr>
+          <w:rFonts w:ascii="Times New Roman" w:hAnsi="Times New Roman" w:cs="Times New Roman"/>
+          <w:sz w:val="24"/>
+          <w:szCs w:val="24"/>
+        </w:rPr>
+        <w:t>Park</w:t>
+      </w:r>
+      <w:proofErr w:type="gramEnd"/>
+      <w:r>
+        <w:rPr>
+          <w:rFonts w:ascii="Times New Roman" w:hAnsi="Times New Roman" w:cs="Times New Roman"/>
+          <w:sz w:val="24"/>
+          <w:szCs w:val="24"/>
+        </w:rPr>
+        <w:t xml:space="preserve">. Then we compared the standard deviation of the observed </w:t>
+      </w:r>
+      <w:proofErr w:type="spellStart"/>
+      <w:r>
+        <w:rPr>
+          <w:rFonts w:ascii="Times New Roman" w:hAnsi="Times New Roman" w:cs="Times New Roman"/>
+          <w:sz w:val="24"/>
+          <w:szCs w:val="24"/>
+        </w:rPr>
+        <w:t>DHARMa</w:t>
+      </w:r>
+      <w:proofErr w:type="spellEnd"/>
+      <w:r>
+        <w:rPr>
+          <w:rFonts w:ascii="Times New Roman" w:hAnsi="Times New Roman" w:cs="Times New Roman"/>
+          <w:sz w:val="24"/>
+          <w:szCs w:val="24"/>
+        </w:rPr>
+        <w:t xml:space="preserve"> residuals to the standard deviation of the simulated </w:t>
+      </w:r>
+      <w:proofErr w:type="spellStart"/>
+      <w:r>
+        <w:rPr>
+          <w:rFonts w:ascii="Times New Roman" w:hAnsi="Times New Roman" w:cs="Times New Roman"/>
+          <w:sz w:val="24"/>
+          <w:szCs w:val="24"/>
+        </w:rPr>
+        <w:t>DHARMa</w:t>
+      </w:r>
+      <w:proofErr w:type="spellEnd"/>
+      <w:r>
+        <w:rPr>
+          <w:rFonts w:ascii="Times New Roman" w:hAnsi="Times New Roman" w:cs="Times New Roman"/>
+          <w:sz w:val="24"/>
+          <w:szCs w:val="24"/>
+        </w:rPr>
+        <w:t xml:space="preserve"> residuals, using a </w:t>
+      </w:r>
+      <w:commentRangeStart w:id="6"/>
+      <w:r>
+        <w:rPr>
+          <w:rFonts w:ascii="Times New Roman" w:hAnsi="Times New Roman" w:cs="Times New Roman"/>
+          <w:sz w:val="24"/>
+          <w:szCs w:val="24"/>
+        </w:rPr>
+        <w:t>nonparametric test</w:t>
+      </w:r>
+      <w:commentRangeEnd w:id="6"/>
+      <w:r>
+        <w:rPr>
+          <w:rStyle w:val="CommentReference"/>
+        </w:rPr>
+        <w:commentReference w:id="6"/>
+      </w:r>
+      <w:r>
+        <w:rPr>
+          <w:rFonts w:ascii="Times New Roman" w:hAnsi="Times New Roman" w:cs="Times New Roman"/>
+          <w:sz w:val="24"/>
+          <w:szCs w:val="24"/>
+        </w:rPr>
+        <w:t xml:space="preserve">. Whenever the Poisson GLMM was determined to be </w:t>
+      </w:r>
+      <w:proofErr w:type="spellStart"/>
+      <w:r>
+        <w:rPr>
+          <w:rFonts w:ascii="Times New Roman" w:hAnsi="Times New Roman" w:cs="Times New Roman"/>
+          <w:sz w:val="24"/>
+          <w:szCs w:val="24"/>
+        </w:rPr>
+        <w:t>overdispersed</w:t>
+      </w:r>
+      <w:proofErr w:type="spellEnd"/>
+      <w:r>
+        <w:rPr>
+          <w:rFonts w:ascii="Times New Roman" w:hAnsi="Times New Roman" w:cs="Times New Roman"/>
+          <w:sz w:val="24"/>
+          <w:szCs w:val="24"/>
+        </w:rPr>
+        <w:t xml:space="preserve"> (that is, the variance of the observed residuals was higher than that of the simulated residuals), we created a new model using the negative binomial error structure. This was implemented using the ‘lme4’ and ‘MASS’ packages in R. We similarly observed the residuals of the negative binomial GLMM to verify model fit. We compared the </w:t>
+      </w:r>
+      <w:r>
+        <w:rPr>
+          <w:rFonts w:ascii="Times New Roman" w:hAnsi="Times New Roman" w:cs="Times New Roman"/>
+          <w:sz w:val="24"/>
+          <w:szCs w:val="24"/>
+        </w:rPr>
+        <w:t>Akaike Information Criterion (</w:t>
+      </w:r>
+      <w:r>
+        <w:rPr>
+          <w:rFonts w:ascii="Times New Roman" w:hAnsi="Times New Roman" w:cs="Times New Roman"/>
+          <w:sz w:val="24"/>
+          <w:szCs w:val="24"/>
+        </w:rPr>
+        <w:t>AIC</w:t>
+      </w:r>
+      <w:r>
+        <w:rPr>
+          <w:rFonts w:ascii="Times New Roman" w:hAnsi="Times New Roman" w:cs="Times New Roman"/>
+          <w:sz w:val="24"/>
+          <w:szCs w:val="24"/>
+        </w:rPr>
+        <w:t>)</w:t>
+      </w:r>
+      <w:r>
+        <w:rPr>
+          <w:rFonts w:ascii="Times New Roman" w:hAnsi="Times New Roman" w:cs="Times New Roman"/>
+          <w:sz w:val="24"/>
+          <w:szCs w:val="24"/>
+        </w:rPr>
+        <w:t xml:space="preserve"> between the Poisson and negative binomial models to verify an improvement in model fit. The models for number of saplings and number of small trees were a singular fit or did not converge, so we dropped the random effect of Park for th</w:t>
+      </w:r>
+      <w:r>
+        <w:rPr>
+          <w:rFonts w:ascii="Times New Roman" w:hAnsi="Times New Roman" w:cs="Times New Roman"/>
+          <w:sz w:val="24"/>
+          <w:szCs w:val="24"/>
+        </w:rPr>
+        <w:t>e</w:t>
+      </w:r>
+      <w:r>
+        <w:rPr>
+          <w:rFonts w:ascii="Times New Roman" w:hAnsi="Times New Roman" w:cs="Times New Roman"/>
+          <w:sz w:val="24"/>
+          <w:szCs w:val="24"/>
+        </w:rPr>
+        <w:t>se response variables. Thus, the number of saplings and number of small trees were modelled using a negative binomial generalized linear model with hydrological class as the predictor.</w:t>
+      </w:r>
+    </w:p>
+    <w:p>
+      <w:pPr>
+        <w:rPr>
+          <w:rFonts w:ascii="Times New Roman" w:hAnsi="Times New Roman" w:cs="Times New Roman"/>
+          <w:sz w:val="24"/>
+          <w:szCs w:val="24"/>
+        </w:rPr>
+      </w:pPr>
+    </w:p>
+    <w:p>
+      <w:pPr>
+        <w:rPr>
+          <w:rFonts w:ascii="Times New Roman" w:hAnsi="Times New Roman" w:cs="Times New Roman"/>
+          <w:sz w:val="24"/>
+          <w:szCs w:val="24"/>
+        </w:rPr>
+      </w:pPr>
+      <w:r>
+        <w:rPr>
+          <w:rFonts w:ascii="Times New Roman" w:hAnsi="Times New Roman" w:cs="Times New Roman"/>
+          <w:sz w:val="24"/>
+          <w:szCs w:val="24"/>
+        </w:rPr>
+        <w:t xml:space="preserve">For the mean percentage cover of ash seedlings, each data point was the average cover of ash seedlings across the 12 microplots in a transect, so we treated this variable as continuous. To determine if differences existed in ash seedling percentage cover among transects of different hydrological class, we tried a linear mixed-effects model with normally distributed residuals. However, the model violated the assumption of homoscedasticity of residuals. In response, we transformed the response variable using the formula y’ = ln(y + 1), where y is the mean percentage cover. We then ran a new linear mixed-effects model using the transformed percentage cover. This new model satisfied homoscedasticity of residuals and approximate normality of the residuals, and the random intercepts for each </w:t>
+      </w:r>
+      <w:proofErr w:type="gramStart"/>
+      <w:r>
+        <w:rPr>
+          <w:rFonts w:ascii="Times New Roman" w:hAnsi="Times New Roman" w:cs="Times New Roman"/>
+          <w:sz w:val="24"/>
+          <w:szCs w:val="24"/>
+        </w:rPr>
+        <w:t>Park</w:t>
+      </w:r>
+      <w:proofErr w:type="gramEnd"/>
+      <w:r>
+        <w:rPr>
+          <w:rFonts w:ascii="Times New Roman" w:hAnsi="Times New Roman" w:cs="Times New Roman"/>
+          <w:sz w:val="24"/>
+          <w:szCs w:val="24"/>
+        </w:rPr>
+        <w:t xml:space="preserve"> were clustered together more than in the original model, showing an approximate normal distribution. The graph is presented using the un-transformed mean percentage cover in the y-axis.</w:t>
+      </w:r>
+    </w:p>
+    <w:p>
+      <w:pPr>
+        <w:rPr>
+          <w:rFonts w:ascii="Times New Roman" w:hAnsi="Times New Roman" w:cs="Times New Roman"/>
+          <w:sz w:val="24"/>
+          <w:szCs w:val="24"/>
+        </w:rPr>
+      </w:pPr>
+    </w:p>
+    <w:p>
+      <w:pPr>
+        <w:rPr>
+          <w:rFonts w:ascii="Times New Roman" w:hAnsi="Times New Roman" w:cs="Times New Roman"/>
+          <w:sz w:val="24"/>
+          <w:szCs w:val="24"/>
+        </w:rPr>
+      </w:pPr>
+      <w:r>
+        <w:rPr>
+          <w:rFonts w:ascii="Times New Roman" w:hAnsi="Times New Roman" w:cs="Times New Roman"/>
+          <w:sz w:val="24"/>
+          <w:szCs w:val="24"/>
+        </w:rPr>
+        <w:t>We performed Analysis of Deviance (Type III Wald Chi Square tests), using the R package “car” to test for differences in the response variables among hydrological classes. We followed up with pairwise comparisons using a p-value adjustment based on the Tukey method for comparing a family of 3 estimates, implemented using the R package ‘</w:t>
+      </w:r>
+      <w:proofErr w:type="spellStart"/>
+      <w:r>
+        <w:rPr>
+          <w:rFonts w:ascii="Times New Roman" w:hAnsi="Times New Roman" w:cs="Times New Roman"/>
+          <w:sz w:val="24"/>
+          <w:szCs w:val="24"/>
+        </w:rPr>
+        <w:t>emmeans</w:t>
+      </w:r>
+      <w:proofErr w:type="spellEnd"/>
+      <w:r>
+        <w:rPr>
+          <w:rFonts w:ascii="Times New Roman" w:hAnsi="Times New Roman" w:cs="Times New Roman"/>
+          <w:sz w:val="24"/>
+          <w:szCs w:val="24"/>
+        </w:rPr>
+        <w:t xml:space="preserve">’. We presented figures with the response variables as densities (counts of ash divided by area over which they were counted) even though we conducted analyses using the raw count (natural number) data. </w:t>
+      </w:r>
+    </w:p>
+    <w:p>
+      <w:pPr>
+        <w:rPr>
+          <w:rFonts w:ascii="Times New Roman" w:hAnsi="Times New Roman" w:cs="Times New Roman"/>
+          <w:sz w:val="24"/>
+          <w:szCs w:val="24"/>
+        </w:rPr>
+      </w:pPr>
+    </w:p>
+    <w:p>
+      <w:pPr>
+        <w:rPr>
+          <w:rFonts w:ascii="Times New Roman" w:hAnsi="Times New Roman" w:cs="Times New Roman"/>
+          <w:sz w:val="24"/>
+          <w:szCs w:val="24"/>
+        </w:rPr>
+      </w:pPr>
+      <w:r>
+        <w:rPr>
+          <w:rFonts w:ascii="Times New Roman" w:hAnsi="Times New Roman" w:cs="Times New Roman"/>
+          <w:sz w:val="24"/>
+          <w:szCs w:val="24"/>
+        </w:rPr>
+        <w:t xml:space="preserve">To investigate the number of living big ash trees (≥10 cm) in transects, we presented the results graphically. This is because only two transects had nonzero numbers of ash trees ≥10 cm in their </w:t>
       </w:r>
       <w:r>
         <w:rPr>
@@ -3008,301 +3541,7 @@
           <w:szCs w:val="24"/>
         </w:rPr>
         <w:lastRenderedPageBreak/>
-        <w:t>differs based on soil moisture level. Our response variables were number of short ash seedlings (count), number of tall ash seedlings (count), mean percentage cover of ash seedlings (continuous), number of ash saplings (count), and number of living small ash trees (count). We created separate models for each response variable. Hydrological class (xeric, mesic, or hydric) was treated as the fixed effect and Park where transect is located as random intercepts to account for unique site conditions at each of the seven parks. For each response variable which is count data, we first tried a Poisson generalized linear mixed-effects model (GLMM) with a log link function, implemented using the package ‘lme4’ in R. We used the package ‘</w:t>
-      </w:r>
-      <w:proofErr w:type="spellStart"/>
-      <w:r>
-        <w:rPr>
-          <w:rFonts w:ascii="Times New Roman" w:hAnsi="Times New Roman" w:cs="Times New Roman"/>
-          <w:sz w:val="24"/>
-          <w:szCs w:val="24"/>
-        </w:rPr>
-        <w:t>DHARMa</w:t>
-      </w:r>
-      <w:proofErr w:type="spellEnd"/>
-      <w:r>
-        <w:rPr>
-          <w:rFonts w:ascii="Times New Roman" w:hAnsi="Times New Roman" w:cs="Times New Roman"/>
-          <w:sz w:val="24"/>
-          <w:szCs w:val="24"/>
-        </w:rPr>
-        <w:t xml:space="preserve">’ to determine if the observed data was adequately modelled by the GLMM.  Specifically, we tested for over- or </w:t>
-      </w:r>
-      <w:proofErr w:type="spellStart"/>
-      <w:r>
-        <w:rPr>
-          <w:rFonts w:ascii="Times New Roman" w:hAnsi="Times New Roman" w:cs="Times New Roman"/>
-          <w:sz w:val="24"/>
-          <w:szCs w:val="24"/>
-        </w:rPr>
-        <w:t>underdispersion</w:t>
-      </w:r>
-      <w:proofErr w:type="spellEnd"/>
-      <w:r>
-        <w:rPr>
-          <w:rFonts w:ascii="Times New Roman" w:hAnsi="Times New Roman" w:cs="Times New Roman"/>
-          <w:sz w:val="24"/>
-          <w:szCs w:val="24"/>
-        </w:rPr>
-        <w:t xml:space="preserve"> by a data simulation. First, we simulated data based on the fitted parameters of the GLMM, while conditioning on the fitted intercepts for each </w:t>
-      </w:r>
-      <w:proofErr w:type="gramStart"/>
-      <w:r>
-        <w:rPr>
-          <w:rFonts w:ascii="Times New Roman" w:hAnsi="Times New Roman" w:cs="Times New Roman"/>
-          <w:sz w:val="24"/>
-          <w:szCs w:val="24"/>
-        </w:rPr>
-        <w:t>Park</w:t>
-      </w:r>
-      <w:proofErr w:type="gramEnd"/>
-      <w:r>
-        <w:rPr>
-          <w:rFonts w:ascii="Times New Roman" w:hAnsi="Times New Roman" w:cs="Times New Roman"/>
-          <w:sz w:val="24"/>
-          <w:szCs w:val="24"/>
-        </w:rPr>
-        <w:t xml:space="preserve">. Then we compared the standard deviation of the observed </w:t>
-      </w:r>
-      <w:proofErr w:type="spellStart"/>
-      <w:r>
-        <w:rPr>
-          <w:rFonts w:ascii="Times New Roman" w:hAnsi="Times New Roman" w:cs="Times New Roman"/>
-          <w:sz w:val="24"/>
-          <w:szCs w:val="24"/>
-        </w:rPr>
-        <w:t>DHARMa</w:t>
-      </w:r>
-      <w:proofErr w:type="spellEnd"/>
-      <w:r>
-        <w:rPr>
-          <w:rFonts w:ascii="Times New Roman" w:hAnsi="Times New Roman" w:cs="Times New Roman"/>
-          <w:sz w:val="24"/>
-          <w:szCs w:val="24"/>
-        </w:rPr>
-        <w:t xml:space="preserve"> residuals to the standard deviation of the simulated </w:t>
-      </w:r>
-      <w:proofErr w:type="spellStart"/>
-      <w:r>
-        <w:rPr>
-          <w:rFonts w:ascii="Times New Roman" w:hAnsi="Times New Roman" w:cs="Times New Roman"/>
-          <w:sz w:val="24"/>
-          <w:szCs w:val="24"/>
-        </w:rPr>
-        <w:t>DHARMa</w:t>
-      </w:r>
-      <w:proofErr w:type="spellEnd"/>
-      <w:r>
-        <w:rPr>
-          <w:rFonts w:ascii="Times New Roman" w:hAnsi="Times New Roman" w:cs="Times New Roman"/>
-          <w:sz w:val="24"/>
-          <w:szCs w:val="24"/>
-        </w:rPr>
-        <w:t xml:space="preserve"> residuals, using a </w:t>
-      </w:r>
-      <w:commentRangeStart w:id="6"/>
-      <w:r>
-        <w:rPr>
-          <w:rFonts w:ascii="Times New Roman" w:hAnsi="Times New Roman" w:cs="Times New Roman"/>
-          <w:sz w:val="24"/>
-          <w:szCs w:val="24"/>
-        </w:rPr>
-        <w:t>nonparametric test</w:t>
-      </w:r>
-      <w:commentRangeEnd w:id="6"/>
-      <w:r>
-        <w:rPr>
-          <w:rStyle w:val="CommentReference"/>
-        </w:rPr>
-        <w:commentReference w:id="6"/>
-      </w:r>
-      <w:r>
-        <w:rPr>
-          <w:rFonts w:ascii="Times New Roman" w:hAnsi="Times New Roman" w:cs="Times New Roman"/>
-          <w:sz w:val="24"/>
-          <w:szCs w:val="24"/>
-        </w:rPr>
-        <w:t xml:space="preserve">. Whenever the Poisson GLMM was determined to be </w:t>
-      </w:r>
-      <w:proofErr w:type="spellStart"/>
-      <w:r>
-        <w:rPr>
-          <w:rFonts w:ascii="Times New Roman" w:hAnsi="Times New Roman" w:cs="Times New Roman"/>
-          <w:sz w:val="24"/>
-          <w:szCs w:val="24"/>
-        </w:rPr>
-        <w:t>overdispersed</w:t>
-      </w:r>
-      <w:proofErr w:type="spellEnd"/>
-      <w:r>
-        <w:rPr>
-          <w:rFonts w:ascii="Times New Roman" w:hAnsi="Times New Roman" w:cs="Times New Roman"/>
-          <w:sz w:val="24"/>
-          <w:szCs w:val="24"/>
-        </w:rPr>
-        <w:t xml:space="preserve"> (that is, the variance of the observed residuals was higher than that of the simulated residuals), we created a new model using the negative binomial error structure. This was implemented using the ‘lme4’ and ‘MASS’ packages in R. We similarly observed the residuals of the negative binomial GLMM to verify model fit. We compared the </w:t>
-      </w:r>
-      <w:r>
-        <w:rPr>
-          <w:rFonts w:ascii="Times New Roman" w:hAnsi="Times New Roman" w:cs="Times New Roman"/>
-          <w:sz w:val="24"/>
-          <w:szCs w:val="24"/>
-        </w:rPr>
-        <w:t>Akaike Information Criterion (</w:t>
-      </w:r>
-      <w:r>
-        <w:rPr>
-          <w:rFonts w:ascii="Times New Roman" w:hAnsi="Times New Roman" w:cs="Times New Roman"/>
-          <w:sz w:val="24"/>
-          <w:szCs w:val="24"/>
-        </w:rPr>
-        <w:t>AIC</w:t>
-      </w:r>
-      <w:r>
-        <w:rPr>
-          <w:rFonts w:ascii="Times New Roman" w:hAnsi="Times New Roman" w:cs="Times New Roman"/>
-          <w:sz w:val="24"/>
-          <w:szCs w:val="24"/>
-        </w:rPr>
-        <w:t>)</w:t>
-      </w:r>
-      <w:r>
-        <w:rPr>
-          <w:rFonts w:ascii="Times New Roman" w:hAnsi="Times New Roman" w:cs="Times New Roman"/>
-          <w:sz w:val="24"/>
-          <w:szCs w:val="24"/>
-        </w:rPr>
-        <w:t xml:space="preserve"> between the Poisson and negative binomial models to verify an improvement in model fit. The models for number of saplings and number of small trees were a singular fit or did not converge, so we dropped the random effect of Park for th</w:t>
-      </w:r>
-      <w:r>
-        <w:rPr>
-          <w:rFonts w:ascii="Times New Roman" w:hAnsi="Times New Roman" w:cs="Times New Roman"/>
-          <w:sz w:val="24"/>
-          <w:szCs w:val="24"/>
-        </w:rPr>
-        <w:t>e</w:t>
-      </w:r>
-      <w:r>
-        <w:rPr>
-          <w:rFonts w:ascii="Times New Roman" w:hAnsi="Times New Roman" w:cs="Times New Roman"/>
-          <w:sz w:val="24"/>
-          <w:szCs w:val="24"/>
-        </w:rPr>
-        <w:t>se response variables. Thus, the number of saplings and number of small trees were modelled using a negative binomial generalized linear model with hydrological class as the predictor.</w:t>
-      </w:r>
-    </w:p>
-    <w:p>
-      <w:pPr>
-        <w:rPr>
-          <w:rFonts w:ascii="Times New Roman" w:hAnsi="Times New Roman" w:cs="Times New Roman"/>
-          <w:sz w:val="24"/>
-          <w:szCs w:val="24"/>
-        </w:rPr>
-      </w:pPr>
-    </w:p>
-    <w:p>
-      <w:pPr>
-        <w:rPr>
-          <w:rFonts w:ascii="Times New Roman" w:hAnsi="Times New Roman" w:cs="Times New Roman"/>
-          <w:sz w:val="24"/>
-          <w:szCs w:val="24"/>
-        </w:rPr>
-      </w:pPr>
-      <w:r>
-        <w:rPr>
-          <w:rFonts w:ascii="Times New Roman" w:hAnsi="Times New Roman" w:cs="Times New Roman"/>
-          <w:sz w:val="24"/>
-          <w:szCs w:val="24"/>
-        </w:rPr>
-        <w:t xml:space="preserve">For the mean percentage cover of ash seedlings, each data point was the average cover of ash seedlings across the 12 microplots in a transect, so we treated this variable as continuous. To determine if differences existed in ash seedling percentage cover among transects of different hydrological class, we tried a linear mixed-effects model with normally distributed residuals. However, the model violated the assumption of homoscedasticity of residuals. In response, we transformed the response variable using the formula y’ = ln(y + 1), where y is the mean percentage cover. We then ran a new linear mixed-effects model using the transformed percentage cover. This new model satisfied homoscedasticity of residuals and approximate normality of the residuals, and the random intercepts for each </w:t>
-      </w:r>
-      <w:proofErr w:type="gramStart"/>
-      <w:r>
-        <w:rPr>
-          <w:rFonts w:ascii="Times New Roman" w:hAnsi="Times New Roman" w:cs="Times New Roman"/>
-          <w:sz w:val="24"/>
-          <w:szCs w:val="24"/>
-        </w:rPr>
-        <w:t>Park</w:t>
-      </w:r>
-      <w:proofErr w:type="gramEnd"/>
-      <w:r>
-        <w:rPr>
-          <w:rFonts w:ascii="Times New Roman" w:hAnsi="Times New Roman" w:cs="Times New Roman"/>
-          <w:sz w:val="24"/>
-          <w:szCs w:val="24"/>
-        </w:rPr>
-        <w:t xml:space="preserve"> were clustered together more than in the original model, showing an approximate normal distribution. The graph is presented using the un-transformed mean percentage cover in the y-axis.</w:t>
-      </w:r>
-    </w:p>
-    <w:p>
-      <w:pPr>
-        <w:rPr>
-          <w:rFonts w:ascii="Times New Roman" w:hAnsi="Times New Roman" w:cs="Times New Roman"/>
-          <w:sz w:val="24"/>
-          <w:szCs w:val="24"/>
-        </w:rPr>
-      </w:pPr>
-    </w:p>
-    <w:p>
-      <w:pPr>
-        <w:rPr>
-          <w:rFonts w:ascii="Times New Roman" w:hAnsi="Times New Roman" w:cs="Times New Roman"/>
-          <w:sz w:val="24"/>
-          <w:szCs w:val="24"/>
-        </w:rPr>
-      </w:pPr>
-      <w:r>
-        <w:rPr>
-          <w:rFonts w:ascii="Times New Roman" w:hAnsi="Times New Roman" w:cs="Times New Roman"/>
-          <w:sz w:val="24"/>
-          <w:szCs w:val="24"/>
-        </w:rPr>
-        <w:t>We performed Analysis of Deviance (Type III Wald Chi Square tests), using the R package “car” to test for differences in the response variables among hydrological classes. We followed up with pairwise comparisons using a p-value adjustment based on the Tukey method for comparing a family of 3 estimates, implemented using the R package ‘</w:t>
-      </w:r>
-      <w:proofErr w:type="spellStart"/>
-      <w:r>
-        <w:rPr>
-          <w:rFonts w:ascii="Times New Roman" w:hAnsi="Times New Roman" w:cs="Times New Roman"/>
-          <w:sz w:val="24"/>
-          <w:szCs w:val="24"/>
-        </w:rPr>
-        <w:t>emmeans</w:t>
-      </w:r>
-      <w:proofErr w:type="spellEnd"/>
-      <w:r>
-        <w:rPr>
-          <w:rFonts w:ascii="Times New Roman" w:hAnsi="Times New Roman" w:cs="Times New Roman"/>
-          <w:sz w:val="24"/>
-          <w:szCs w:val="24"/>
-        </w:rPr>
-        <w:t xml:space="preserve">’. We presented figures with the response variables as densities (counts of ash divided by area over which they were counted) even though we conducted analyses using the raw count (natural number) data. </w:t>
-      </w:r>
-    </w:p>
-    <w:p>
-      <w:pPr>
-        <w:rPr>
-          <w:rFonts w:ascii="Times New Roman" w:hAnsi="Times New Roman" w:cs="Times New Roman"/>
-          <w:sz w:val="24"/>
-          <w:szCs w:val="24"/>
-        </w:rPr>
-      </w:pPr>
-    </w:p>
-    <w:p>
-      <w:pPr>
-        <w:rPr>
-          <w:rFonts w:ascii="Times New Roman" w:hAnsi="Times New Roman" w:cs="Times New Roman"/>
-          <w:sz w:val="24"/>
-          <w:szCs w:val="24"/>
-        </w:rPr>
-      </w:pPr>
-      <w:r>
-        <w:rPr>
-          <w:rFonts w:ascii="Times New Roman" w:hAnsi="Times New Roman" w:cs="Times New Roman"/>
-          <w:sz w:val="24"/>
-          <w:szCs w:val="24"/>
-        </w:rPr>
-        <w:t xml:space="preserve">To investigate the number of living big ash trees (≥10 cm) in transects, we presented the results graphically. This is because only two transects had nonzero numbers of ash trees ≥10 cm in their plots. Similarly, the total basal area of </w:t>
+        <w:t xml:space="preserve">plots. Similarly, the total basal area of </w:t>
       </w:r>
       <w:r>
         <w:rPr>
@@ -3746,7 +3985,31 @@
           <w:szCs w:val="24"/>
         </w:rPr>
         <w:tab/>
-        <w:t>A total of 2826 ash seedlings were counted in the microplots of the 30 transects. Ash seedlings were found in stem densities ranging from 0 to 5.4 stems/m</w:t>
+        <w:t xml:space="preserve">A total of 2826 ash seedlings were counted in the microplots of the 30 transects. </w:t>
+      </w:r>
+      <w:r>
+        <w:rPr>
+          <w:rFonts w:ascii="Times New Roman" w:hAnsi="Times New Roman" w:cs="Times New Roman"/>
+          <w:sz w:val="24"/>
+          <w:szCs w:val="24"/>
+        </w:rPr>
+        <w:t xml:space="preserve">Of these, </w:t>
+      </w:r>
+      <w:r>
+        <w:rPr>
+          <w:rFonts w:ascii="Times New Roman" w:hAnsi="Times New Roman" w:cs="Times New Roman"/>
+          <w:sz w:val="24"/>
+          <w:szCs w:val="24"/>
+        </w:rPr>
+        <w:t xml:space="preserve">no seedlings had cotyledons, and thus no seedlings were newly germinated. </w:t>
+      </w:r>
+      <w:r>
+        <w:rPr>
+          <w:rFonts w:ascii="Times New Roman" w:hAnsi="Times New Roman" w:cs="Times New Roman"/>
+          <w:sz w:val="24"/>
+          <w:szCs w:val="24"/>
+        </w:rPr>
+        <w:t>Ash seedlings were found in stem densities ranging from 0 to 5.4 stems/m</w:t>
       </w:r>
       <w:r>
         <w:rPr>
@@ -4253,16 +4516,7 @@
           <w:sz w:val="24"/>
           <w:szCs w:val="24"/>
         </w:rPr>
-        <w:t xml:space="preserve">, we included trees found within plots of transects that have not been completed yet as of 2024. This is 97 plots rather than the 90 plots used for the previous analysis. In the 97 plots, we found 313 small trees. Of these, 177 (56%) were black ash, 115 (37%) were green, white, or pumpkin ash, and 21 (7%) were not identified. In hydric forests, out of 271 trees, there were 155 black ash small trees, 102 green, white, or pumpkin ash, and 14 unidentified ash small trees. In mesic forests, out of 20 small ash trees, 16 were black ash and 4 were </w:t>
-      </w:r>
-      <w:r>
-        <w:rPr>
-          <w:rFonts w:ascii="Times New Roman" w:hAnsi="Times New Roman" w:cs="Times New Roman"/>
-          <w:sz w:val="24"/>
-          <w:szCs w:val="24"/>
-        </w:rPr>
-        <w:lastRenderedPageBreak/>
-        <w:t>unidentified. In xeric forests, out of 22 small ash trees, 6 were black ash, 13 were green, white, or pumpkin, and 3 were unidentified.</w:t>
+        <w:t>, we included trees found within plots of transects that have not been completed yet as of 2024. This is 97 plots rather than the 90 plots used for the previous analysis. In the 97 plots, we found 313 small trees. Of these, 177 (56%) were black ash, 115 (37%) were green, white, or pumpkin ash, and 21 (7%) were not identified. In hydric forests, out of 271 trees, there were 155 black ash small trees, 102 green, white, or pumpkin ash, and 14 unidentified ash small trees. In mesic forests, out of 20 small ash trees, 16 were black ash and 4 were unidentified. In xeric forests, out of 22 small ash trees, 6 were black ash, 13 were green, white, or pumpkin, and 3 were unidentified.</w:t>
       </w:r>
       <w:commentRangeEnd w:id="7"/>
       <w:r>
@@ -4295,15 +4549,15 @@
           <w:sz w:val="24"/>
           <w:szCs w:val="24"/>
         </w:rPr>
-        <w:t>We</w:t>
-      </w:r>
-      <w:r>
-        <w:rPr>
-          <w:rFonts w:ascii="Times New Roman" w:hAnsi="Times New Roman" w:cs="Times New Roman"/>
-          <w:sz w:val="24"/>
-          <w:szCs w:val="24"/>
-        </w:rPr>
-        <w:t xml:space="preserve"> observed that many hydric transects were composed mostly of black ash small trees, with only a few green or pumpkin ash. However, </w:t>
+        <w:t>M</w:t>
+      </w:r>
+      <w:r>
+        <w:rPr>
+          <w:rFonts w:ascii="Times New Roman" w:hAnsi="Times New Roman" w:cs="Times New Roman"/>
+          <w:sz w:val="24"/>
+          <w:szCs w:val="24"/>
+        </w:rPr>
+        <w:t xml:space="preserve">any hydric transects were composed mostly of black ash small trees, with only a few green or pumpkin ash. However, </w:t>
       </w:r>
       <w:r>
         <w:rPr>
@@ -4401,84 +4655,6 @@
           <w:rFonts w:ascii="Times New Roman" w:hAnsi="Times New Roman" w:cs="Times New Roman"/>
           <w:sz w:val="24"/>
           <w:szCs w:val="24"/>
-        </w:rPr>
-      </w:pPr>
-      <w:r>
-        <w:rPr>
-          <w:rFonts w:ascii="Times New Roman" w:hAnsi="Times New Roman" w:cs="Times New Roman"/>
-          <w:sz w:val="24"/>
-          <w:szCs w:val="24"/>
-        </w:rPr>
-        <w:t>Small and big ash trees were pooled for this analysis. Out of a total of 320 trees, 220 (69%) had canopy condition=1 (meaning they were healthy), 31 (10%) had canopy condition=2, 12 (4%) had canopy condition=3, 7 (2%) had canopy condition=4, and 50 (16%)  had canopy condition=5 (meaning they had a dead canopy).</w:t>
-      </w:r>
-    </w:p>
-    <w:p>
-      <w:pPr>
-        <w:rPr>
-          <w:rFonts w:ascii="Times New Roman" w:hAnsi="Times New Roman" w:cs="Times New Roman"/>
-          <w:sz w:val="24"/>
-          <w:szCs w:val="24"/>
-        </w:rPr>
-      </w:pPr>
-    </w:p>
-    <w:p>
-      <w:pPr>
-        <w:rPr>
-          <w:rFonts w:ascii="Times New Roman" w:hAnsi="Times New Roman" w:cs="Times New Roman"/>
-          <w:sz w:val="24"/>
-          <w:szCs w:val="24"/>
-        </w:rPr>
-      </w:pPr>
-      <w:r>
-        <w:rPr>
-          <w:rFonts w:ascii="Times New Roman" w:hAnsi="Times New Roman" w:cs="Times New Roman"/>
-          <w:sz w:val="24"/>
-          <w:szCs w:val="24"/>
-        </w:rPr>
-        <w:t>The diagnostic sign of EAB presence, the exit holes where adult EAB emerged from a tree, were relatively rarely found, with only 8 ash trees (2%) out of 321 having exit holes that were found (Fig. S1).</w:t>
-      </w:r>
-    </w:p>
-    <w:p>
-      <w:pPr>
-        <w:rPr>
-          <w:rFonts w:ascii="Times New Roman" w:hAnsi="Times New Roman" w:cs="Times New Roman"/>
-          <w:sz w:val="24"/>
-          <w:szCs w:val="24"/>
-        </w:rPr>
-      </w:pPr>
-    </w:p>
-    <w:p>
-      <w:pPr>
-        <w:rPr>
-          <w:rFonts w:ascii="Times New Roman" w:hAnsi="Times New Roman" w:cs="Times New Roman"/>
-          <w:sz w:val="24"/>
-          <w:szCs w:val="24"/>
-        </w:rPr>
-      </w:pPr>
-      <w:r>
-        <w:rPr>
-          <w:rFonts w:ascii="Times New Roman" w:hAnsi="Times New Roman" w:cs="Times New Roman"/>
-          <w:sz w:val="24"/>
-          <w:szCs w:val="24"/>
-        </w:rPr>
-        <w:t>Of the symptoms of EAB, bark splitting was the most common and was found on 179 (56%) out of 321 ash trees. Epicormic sprouts were second-most common, found on 116 (36%) of ash trees. Basal sprouts and woodpecker predation marks were found on 46 (14%) and 40 (12%) ash trees, respectively.</w:t>
-      </w:r>
-    </w:p>
-    <w:p>
-      <w:pPr>
-        <w:rPr>
-          <w:rFonts w:ascii="Times New Roman" w:hAnsi="Times New Roman" w:cs="Times New Roman"/>
-          <w:sz w:val="24"/>
-          <w:szCs w:val="24"/>
-        </w:rPr>
-      </w:pPr>
-    </w:p>
-    <w:p>
-      <w:pPr>
-        <w:rPr>
-          <w:rFonts w:ascii="Times New Roman" w:hAnsi="Times New Roman" w:cs="Times New Roman"/>
-          <w:sz w:val="24"/>
-          <w:szCs w:val="24"/>
           <w:u w:val="single"/>
         </w:rPr>
       </w:pPr>
@@ -4533,8 +4709,33 @@
           <w:szCs w:val="24"/>
         </w:rPr>
         <w:tab/>
-        <w:t>Only 9 trees were found in the 30 transects, of which 7 were living (Fig. 1F). The two transects where living big ash trees were found were “H”, the same transect that had the highest numbers of small ash trees, and “S”, a hydric transect at Indian Springs. Living big trees within the plots ranged in diameter from 10.3 cm DBH to only 12.4 cm DBH.</w:t>
-      </w:r>
+        <w:t>Only 9 trees were found in the 30 transects, of which 7 were living (Fig. 1F). The two transects where living big ash trees were found were “H”, the same transect that had the highest numbers of small ash trees, and “S”, a hydric transect at Indian Springs. Living big trees within the plots ranged in diameter from 10.3 cm DBH to</w:t>
+      </w:r>
+      <w:r>
+        <w:rPr>
+          <w:rFonts w:ascii="Times New Roman" w:hAnsi="Times New Roman" w:cs="Times New Roman"/>
+          <w:sz w:val="24"/>
+          <w:szCs w:val="24"/>
+        </w:rPr>
+        <w:t xml:space="preserve"> </w:t>
+      </w:r>
+      <w:r>
+        <w:rPr>
+          <w:rFonts w:ascii="Times New Roman" w:hAnsi="Times New Roman" w:cs="Times New Roman"/>
+          <w:sz w:val="24"/>
+          <w:szCs w:val="24"/>
+        </w:rPr>
+        <w:t>12.4 cm DBH.</w:t>
+      </w:r>
+    </w:p>
+    <w:p>
+      <w:pPr>
+        <w:rPr>
+          <w:rFonts w:ascii="Times New Roman" w:hAnsi="Times New Roman" w:cs="Times New Roman"/>
+          <w:sz w:val="24"/>
+          <w:szCs w:val="24"/>
+        </w:rPr>
+      </w:pPr>
     </w:p>
     <w:p>
       <w:pPr>
@@ -4614,110 +4815,252 @@
           <w:szCs w:val="24"/>
         </w:rPr>
         <w:tab/>
-        <w:t>The basal area of living small and big ash trees combined (all ash ≥ 2.5 cm DBH and canopy condition ≠ 5) ranged between 0 and 2.61 m2/hectare, with an average of 0.18 m2/hectare. The transect with highest basal area of living ash trees was transect “H” at Proud Lake.</w:t>
-      </w:r>
-    </w:p>
-    <w:p>
-      <w:pPr>
-        <w:rPr>
-          <w:rFonts w:ascii="Times New Roman" w:hAnsi="Times New Roman" w:cs="Times New Roman"/>
-          <w:sz w:val="24"/>
-          <w:szCs w:val="24"/>
-        </w:rPr>
-      </w:pPr>
-    </w:p>
-    <w:p>
-      <w:pPr>
-        <w:rPr>
-          <w:rFonts w:ascii="Times New Roman" w:hAnsi="Times New Roman" w:cs="Times New Roman"/>
-          <w:sz w:val="24"/>
-          <w:szCs w:val="24"/>
-        </w:rPr>
-      </w:pPr>
-    </w:p>
-    <w:p>
-      <w:pPr>
-        <w:rPr>
-          <w:rFonts w:ascii="Times New Roman" w:hAnsi="Times New Roman" w:cs="Times New Roman"/>
-          <w:sz w:val="24"/>
-          <w:szCs w:val="24"/>
-        </w:rPr>
-      </w:pPr>
-    </w:p>
-    <w:p>
-      <w:pPr>
-        <w:rPr>
-          <w:rFonts w:ascii="Times New Roman" w:hAnsi="Times New Roman" w:cs="Times New Roman"/>
-          <w:sz w:val="24"/>
-          <w:szCs w:val="24"/>
-        </w:rPr>
-      </w:pPr>
-    </w:p>
-    <w:p>
-      <w:pPr>
-        <w:rPr>
-          <w:rFonts w:ascii="Times New Roman" w:hAnsi="Times New Roman" w:cs="Times New Roman"/>
-          <w:sz w:val="24"/>
-          <w:szCs w:val="24"/>
-        </w:rPr>
-      </w:pPr>
-    </w:p>
-    <w:p>
-      <w:pPr>
-        <w:rPr>
-          <w:rFonts w:ascii="Times New Roman" w:hAnsi="Times New Roman" w:cs="Times New Roman"/>
-          <w:sz w:val="24"/>
-          <w:szCs w:val="24"/>
-        </w:rPr>
-      </w:pPr>
-    </w:p>
-    <w:p>
-      <w:pPr>
-        <w:rPr>
-          <w:rFonts w:ascii="Times New Roman" w:hAnsi="Times New Roman" w:cs="Times New Roman"/>
-          <w:sz w:val="24"/>
-          <w:szCs w:val="24"/>
-        </w:rPr>
-      </w:pPr>
-    </w:p>
-    <w:p>
-      <w:pPr>
-        <w:rPr>
-          <w:rFonts w:ascii="Times New Roman" w:hAnsi="Times New Roman" w:cs="Times New Roman"/>
-          <w:sz w:val="24"/>
-          <w:szCs w:val="24"/>
-        </w:rPr>
-      </w:pPr>
-    </w:p>
-    <w:p>
-      <w:pPr>
-        <w:rPr>
-          <w:rFonts w:ascii="Times New Roman" w:hAnsi="Times New Roman" w:cs="Times New Roman"/>
-          <w:sz w:val="24"/>
-          <w:szCs w:val="24"/>
-        </w:rPr>
-      </w:pPr>
-    </w:p>
-    <w:p>
-      <w:pPr>
-        <w:rPr>
-          <w:rFonts w:ascii="Times New Roman" w:hAnsi="Times New Roman" w:cs="Times New Roman"/>
-          <w:sz w:val="24"/>
-          <w:szCs w:val="24"/>
-        </w:rPr>
-      </w:pPr>
-    </w:p>
-    <w:p>
-      <w:pPr>
-        <w:rPr>
-          <w:rFonts w:ascii="Times New Roman" w:hAnsi="Times New Roman" w:cs="Times New Roman"/>
-          <w:sz w:val="24"/>
-          <w:szCs w:val="24"/>
-        </w:rPr>
-      </w:pPr>
-      <w:r>
-        <w:rPr>
-          <w:rFonts w:ascii="Times New Roman" w:hAnsi="Times New Roman" w:cs="Times New Roman"/>
+        <w:t>The basal area of living small and big ash trees combined (all ash ≥ 2.5 cm DBH and canopy condition ≠ 5) ranged between 0 and 2.61 m</w:t>
+      </w:r>
+      <w:r>
+        <w:rPr>
+          <w:rFonts w:ascii="Times New Roman" w:hAnsi="Times New Roman" w:cs="Times New Roman"/>
+          <w:sz w:val="24"/>
+          <w:szCs w:val="24"/>
+          <w:vertAlign w:val="superscript"/>
+        </w:rPr>
+        <w:t>2</w:t>
+      </w:r>
+      <w:r>
+        <w:rPr>
+          <w:rFonts w:ascii="Times New Roman" w:hAnsi="Times New Roman" w:cs="Times New Roman"/>
+          <w:sz w:val="24"/>
+          <w:szCs w:val="24"/>
+        </w:rPr>
+        <w:t>/hectare, with an average of 0.18 m</w:t>
+      </w:r>
+      <w:r>
+        <w:rPr>
+          <w:rFonts w:ascii="Times New Roman" w:hAnsi="Times New Roman" w:cs="Times New Roman"/>
+          <w:sz w:val="24"/>
+          <w:szCs w:val="24"/>
+          <w:vertAlign w:val="superscript"/>
+        </w:rPr>
+        <w:t>2</w:t>
+      </w:r>
+      <w:r>
+        <w:rPr>
+          <w:rFonts w:ascii="Times New Roman" w:hAnsi="Times New Roman" w:cs="Times New Roman"/>
+          <w:sz w:val="24"/>
+          <w:szCs w:val="24"/>
+        </w:rPr>
+        <w:t>/hectare. The transect with highest basal area of living ash trees was transect “H” at Proud Lake</w:t>
+      </w:r>
+      <w:r>
+        <w:rPr>
+          <w:rFonts w:ascii="Times New Roman" w:hAnsi="Times New Roman" w:cs="Times New Roman"/>
+          <w:sz w:val="24"/>
+          <w:szCs w:val="24"/>
+        </w:rPr>
+        <w:t>.</w:t>
+      </w:r>
+    </w:p>
+    <w:p>
+      <w:pPr>
+        <w:rPr>
+          <w:rFonts w:ascii="Times New Roman" w:hAnsi="Times New Roman" w:cs="Times New Roman"/>
+          <w:sz w:val="24"/>
+          <w:szCs w:val="24"/>
+        </w:rPr>
+      </w:pPr>
+    </w:p>
+    <w:p>
+      <w:pPr>
+        <w:rPr>
+          <w:rFonts w:ascii="Times New Roman" w:hAnsi="Times New Roman" w:cs="Times New Roman"/>
+          <w:sz w:val="24"/>
+          <w:szCs w:val="24"/>
+        </w:rPr>
+      </w:pPr>
+    </w:p>
+    <w:p>
+      <w:pPr>
+        <w:rPr>
+          <w:rFonts w:ascii="Times New Roman" w:hAnsi="Times New Roman" w:cs="Times New Roman"/>
+          <w:sz w:val="24"/>
+          <w:szCs w:val="24"/>
+        </w:rPr>
+      </w:pPr>
+    </w:p>
+    <w:p>
+      <w:pPr>
+        <w:rPr>
+          <w:rFonts w:ascii="Times New Roman" w:hAnsi="Times New Roman" w:cs="Times New Roman"/>
+          <w:sz w:val="24"/>
+          <w:szCs w:val="24"/>
+        </w:rPr>
+      </w:pPr>
+    </w:p>
+    <w:p>
+      <w:pPr>
+        <w:rPr>
+          <w:rFonts w:ascii="Times New Roman" w:hAnsi="Times New Roman" w:cs="Times New Roman"/>
+          <w:sz w:val="24"/>
+          <w:szCs w:val="24"/>
+        </w:rPr>
+      </w:pPr>
+    </w:p>
+    <w:p>
+      <w:pPr>
+        <w:rPr>
+          <w:rFonts w:ascii="Times New Roman" w:hAnsi="Times New Roman" w:cs="Times New Roman"/>
+          <w:sz w:val="24"/>
+          <w:szCs w:val="24"/>
+        </w:rPr>
+      </w:pPr>
+    </w:p>
+    <w:p>
+      <w:pPr>
+        <w:rPr>
+          <w:rFonts w:ascii="Times New Roman" w:hAnsi="Times New Roman" w:cs="Times New Roman"/>
+          <w:sz w:val="24"/>
+          <w:szCs w:val="24"/>
+        </w:rPr>
+      </w:pPr>
+    </w:p>
+    <w:p>
+      <w:pPr>
+        <w:rPr>
+          <w:rFonts w:ascii="Times New Roman" w:hAnsi="Times New Roman" w:cs="Times New Roman"/>
+          <w:sz w:val="24"/>
+          <w:szCs w:val="24"/>
+        </w:rPr>
+      </w:pPr>
+    </w:p>
+    <w:p>
+      <w:pPr>
+        <w:rPr>
+          <w:rFonts w:ascii="Times New Roman" w:hAnsi="Times New Roman" w:cs="Times New Roman"/>
+          <w:sz w:val="24"/>
+          <w:szCs w:val="24"/>
+        </w:rPr>
+      </w:pPr>
+    </w:p>
+    <w:p>
+      <w:pPr>
+        <w:rPr>
+          <w:rFonts w:ascii="Times New Roman" w:hAnsi="Times New Roman" w:cs="Times New Roman"/>
+          <w:sz w:val="24"/>
+          <w:szCs w:val="24"/>
+        </w:rPr>
+      </w:pPr>
+    </w:p>
+    <w:p>
+      <w:pPr>
+        <w:rPr>
+          <w:rFonts w:ascii="Times New Roman" w:hAnsi="Times New Roman" w:cs="Times New Roman"/>
+          <w:sz w:val="24"/>
+          <w:szCs w:val="24"/>
+        </w:rPr>
+      </w:pPr>
+    </w:p>
+    <w:p>
+      <w:pPr>
+        <w:rPr>
+          <w:rFonts w:ascii="Times New Roman" w:hAnsi="Times New Roman" w:cs="Times New Roman"/>
+          <w:sz w:val="24"/>
+          <w:szCs w:val="24"/>
+        </w:rPr>
+      </w:pPr>
+    </w:p>
+    <w:p>
+      <w:pPr>
+        <w:rPr>
+          <w:rFonts w:ascii="Times New Roman" w:hAnsi="Times New Roman" w:cs="Times New Roman"/>
+          <w:sz w:val="24"/>
+          <w:szCs w:val="24"/>
+        </w:rPr>
+      </w:pPr>
+    </w:p>
+    <w:p>
+      <w:pPr>
+        <w:rPr>
+          <w:rFonts w:ascii="Times New Roman" w:hAnsi="Times New Roman" w:cs="Times New Roman"/>
+          <w:sz w:val="24"/>
+          <w:szCs w:val="24"/>
+        </w:rPr>
+      </w:pPr>
+    </w:p>
+    <w:p>
+      <w:pPr>
+        <w:rPr>
+          <w:rFonts w:ascii="Times New Roman" w:hAnsi="Times New Roman" w:cs="Times New Roman"/>
+          <w:sz w:val="24"/>
+          <w:szCs w:val="24"/>
+        </w:rPr>
+      </w:pPr>
+    </w:p>
+    <w:p>
+      <w:pPr>
+        <w:rPr>
+          <w:rFonts w:ascii="Times New Roman" w:hAnsi="Times New Roman" w:cs="Times New Roman"/>
+          <w:sz w:val="24"/>
+          <w:szCs w:val="24"/>
+        </w:rPr>
+      </w:pPr>
+    </w:p>
+    <w:p>
+      <w:pPr>
+        <w:rPr>
+          <w:rFonts w:ascii="Times New Roman" w:hAnsi="Times New Roman" w:cs="Times New Roman"/>
+          <w:sz w:val="24"/>
+          <w:szCs w:val="24"/>
+        </w:rPr>
+      </w:pPr>
+    </w:p>
+    <w:p>
+      <w:pPr>
+        <w:rPr>
+          <w:rFonts w:ascii="Times New Roman" w:hAnsi="Times New Roman" w:cs="Times New Roman"/>
+          <w:sz w:val="24"/>
+          <w:szCs w:val="24"/>
+        </w:rPr>
+      </w:pPr>
+    </w:p>
+    <w:p>
+      <w:pPr>
+        <w:rPr>
+          <w:rFonts w:ascii="Times New Roman" w:hAnsi="Times New Roman" w:cs="Times New Roman"/>
+          <w:sz w:val="24"/>
+          <w:szCs w:val="24"/>
+        </w:rPr>
+      </w:pPr>
+    </w:p>
+    <w:p>
+      <w:pPr>
+        <w:rPr>
+          <w:rFonts w:ascii="Times New Roman" w:hAnsi="Times New Roman" w:cs="Times New Roman"/>
+          <w:sz w:val="24"/>
+          <w:szCs w:val="24"/>
+        </w:rPr>
+      </w:pPr>
+    </w:p>
+    <w:p>
+      <w:pPr>
+        <w:rPr>
+          <w:rFonts w:ascii="Times New Roman" w:hAnsi="Times New Roman" w:cs="Times New Roman"/>
+          <w:sz w:val="24"/>
+          <w:szCs w:val="24"/>
+        </w:rPr>
+      </w:pPr>
+    </w:p>
+    <w:p>
+      <w:pPr>
+        <w:rPr>
+          <w:rFonts w:ascii="Times New Roman" w:hAnsi="Times New Roman" w:cs="Times New Roman"/>
+          <w:sz w:val="24"/>
+          <w:szCs w:val="24"/>
+        </w:rPr>
+      </w:pPr>
+      <w:r>
+        <w:rPr>
+          <w:rFonts w:ascii="Times New Roman" w:hAnsi="Times New Roman" w:cs="Times New Roman"/>
+          <w:noProof/>
           <w:sz w:val="24"/>
           <w:szCs w:val="24"/>
         </w:rPr>
@@ -4830,6 +5173,7 @@
       <w:r>
         <w:rPr>
           <w:rFonts w:ascii="Times New Roman" w:hAnsi="Times New Roman" w:cs="Times New Roman"/>
+          <w:noProof/>
           <w:sz w:val="24"/>
           <w:szCs w:val="24"/>
         </w:rPr>
@@ -4947,6 +5291,7 @@
       <w:r>
         <w:rPr>
           <w:rFonts w:ascii="Times New Roman" w:hAnsi="Times New Roman" w:cs="Times New Roman"/>
+          <w:noProof/>
           <w:sz w:val="24"/>
           <w:szCs w:val="24"/>
         </w:rPr>
@@ -5002,6 +5347,7 @@
       <w:r>
         <w:rPr>
           <w:rFonts w:ascii="Times New Roman" w:hAnsi="Times New Roman" w:cs="Times New Roman"/>
+          <w:noProof/>
           <w:sz w:val="24"/>
           <w:szCs w:val="24"/>
         </w:rPr>
@@ -5066,6 +5412,7 @@
       <w:r>
         <w:rPr>
           <w:rFonts w:ascii="Times New Roman" w:hAnsi="Times New Roman" w:cs="Times New Roman"/>
+          <w:noProof/>
           <w:sz w:val="24"/>
           <w:szCs w:val="24"/>
         </w:rPr>
@@ -5174,6 +5521,7 @@
       <w:r>
         <w:rPr>
           <w:rFonts w:ascii="Times New Roman" w:hAnsi="Times New Roman" w:cs="Times New Roman"/>
+          <w:noProof/>
           <w:sz w:val="24"/>
           <w:szCs w:val="24"/>
         </w:rPr>
@@ -5282,6 +5630,7 @@
       <w:r>
         <w:rPr>
           <w:rFonts w:ascii="Times New Roman" w:hAnsi="Times New Roman" w:cs="Times New Roman"/>
+          <w:noProof/>
           <w:sz w:val="24"/>
           <w:szCs w:val="24"/>
         </w:rPr>
@@ -5390,6 +5739,7 @@
       <w:r>
         <w:rPr>
           <w:rFonts w:ascii="Times New Roman" w:hAnsi="Times New Roman" w:cs="Times New Roman"/>
+          <w:noProof/>
           <w:sz w:val="24"/>
           <w:szCs w:val="24"/>
         </w:rPr>
@@ -5498,6 +5848,7 @@
       <w:r>
         <w:rPr>
           <w:rFonts w:ascii="Times New Roman" w:hAnsi="Times New Roman" w:cs="Times New Roman"/>
+          <w:noProof/>
           <w:sz w:val="24"/>
           <w:szCs w:val="24"/>
         </w:rPr>
@@ -5553,6 +5904,7 @@
       <w:r>
         <w:rPr>
           <w:rFonts w:ascii="Times New Roman" w:hAnsi="Times New Roman" w:cs="Times New Roman"/>
+          <w:noProof/>
           <w:sz w:val="24"/>
           <w:szCs w:val="24"/>
         </w:rPr>
@@ -5617,6 +5969,7 @@
       <w:r>
         <w:rPr>
           <w:rFonts w:ascii="Times New Roman" w:hAnsi="Times New Roman" w:cs="Times New Roman"/>
+          <w:noProof/>
           <w:sz w:val="24"/>
           <w:szCs w:val="24"/>
         </w:rPr>
@@ -5672,6 +6025,7 @@
       <w:r>
         <w:rPr>
           <w:rFonts w:ascii="Times New Roman" w:hAnsi="Times New Roman" w:cs="Times New Roman"/>
+          <w:noProof/>
           <w:sz w:val="24"/>
           <w:szCs w:val="24"/>
         </w:rPr>
@@ -5778,6 +6132,137 @@
           <w:szCs w:val="24"/>
           <w:u w:val="single"/>
         </w:rPr>
+        <w:t>Signs and symptoms of EAB on ash trees</w:t>
+      </w:r>
+    </w:p>
+    <w:p>
+      <w:pPr>
+        <w:rPr>
+          <w:rFonts w:ascii="Times New Roman" w:hAnsi="Times New Roman" w:cs="Times New Roman"/>
+          <w:sz w:val="24"/>
+          <w:szCs w:val="24"/>
+        </w:rPr>
+      </w:pPr>
+    </w:p>
+    <w:p>
+      <w:pPr>
+        <w:rPr>
+          <w:rFonts w:ascii="Times New Roman" w:hAnsi="Times New Roman" w:cs="Times New Roman"/>
+          <w:sz w:val="24"/>
+          <w:szCs w:val="24"/>
+        </w:rPr>
+      </w:pPr>
+      <w:r>
+        <w:rPr>
+          <w:rFonts w:ascii="Times New Roman" w:hAnsi="Times New Roman" w:cs="Times New Roman"/>
+          <w:sz w:val="24"/>
+          <w:szCs w:val="24"/>
+        </w:rPr>
+        <w:t xml:space="preserve">Small and big ash trees were pooled for this analysis. </w:t>
+      </w:r>
+      <w:r>
+        <w:rPr>
+          <w:rFonts w:ascii="Times New Roman" w:hAnsi="Times New Roman" w:cs="Times New Roman"/>
+          <w:sz w:val="24"/>
+          <w:szCs w:val="24"/>
+        </w:rPr>
+        <w:t>The diagnostic sign of EAB presence, the exit holes where adult EAB emerged from a tree, were relatively rarely found, with only 8 ash trees (2%) having exit holes that were found</w:t>
+      </w:r>
+      <w:r>
+        <w:rPr>
+          <w:rFonts w:ascii="Times New Roman" w:hAnsi="Times New Roman" w:cs="Times New Roman"/>
+          <w:sz w:val="24"/>
+          <w:szCs w:val="24"/>
+        </w:rPr>
+        <w:t xml:space="preserve">, out of a sample size of 321 ash </w:t>
+      </w:r>
+      <w:r>
+        <w:rPr>
+          <w:rFonts w:ascii="Times New Roman" w:hAnsi="Times New Roman" w:cs="Times New Roman"/>
+          <w:sz w:val="24"/>
+          <w:szCs w:val="24"/>
+        </w:rPr>
+        <w:t>(Fig. S1).</w:t>
+      </w:r>
+    </w:p>
+    <w:p>
+      <w:pPr>
+        <w:rPr>
+          <w:rFonts w:ascii="Times New Roman" w:hAnsi="Times New Roman" w:cs="Times New Roman"/>
+          <w:sz w:val="24"/>
+          <w:szCs w:val="24"/>
+        </w:rPr>
+      </w:pPr>
+    </w:p>
+    <w:p>
+      <w:pPr>
+        <w:rPr>
+          <w:rFonts w:ascii="Times New Roman" w:hAnsi="Times New Roman" w:cs="Times New Roman"/>
+          <w:sz w:val="24"/>
+          <w:szCs w:val="24"/>
+        </w:rPr>
+      </w:pPr>
+      <w:r>
+        <w:rPr>
+          <w:rFonts w:ascii="Times New Roman" w:hAnsi="Times New Roman" w:cs="Times New Roman"/>
+          <w:sz w:val="24"/>
+          <w:szCs w:val="24"/>
+        </w:rPr>
+        <w:t>Of the symptoms of EAB, bark splitting was the most common and was found on 179 (56%) out of 321 ash trees. Epicormic sprouts were second-most common, found on 116 (36%) of ash trees. Basal sprouts and woodpecker predation marks were found on 46 (14%) and 40 (12%) ash trees, respectively.</w:t>
+      </w:r>
+    </w:p>
+    <w:p>
+      <w:pPr>
+        <w:rPr>
+          <w:rFonts w:ascii="Times New Roman" w:hAnsi="Times New Roman" w:cs="Times New Roman"/>
+          <w:sz w:val="24"/>
+          <w:szCs w:val="24"/>
+        </w:rPr>
+      </w:pPr>
+    </w:p>
+    <w:p>
+      <w:pPr>
+        <w:rPr>
+          <w:rFonts w:ascii="Times New Roman" w:hAnsi="Times New Roman" w:cs="Times New Roman"/>
+          <w:sz w:val="24"/>
+          <w:szCs w:val="24"/>
+        </w:rPr>
+      </w:pPr>
+      <w:r>
+        <w:rPr>
+          <w:rFonts w:ascii="Times New Roman" w:hAnsi="Times New Roman" w:cs="Times New Roman"/>
+          <w:sz w:val="24"/>
+          <w:szCs w:val="24"/>
+        </w:rPr>
+        <w:t>Out of a total of 320 trees, 220 (69%) had canopy condition=1 (meaning they were healthy), 31 (10%) had canopy condition=2, 12 (4%) had canopy condition=3, 7 (2%) had canopy condition=4, and 50 (16%)  had canopy condition=5 (meaning they had a dead canopy).</w:t>
+      </w:r>
+    </w:p>
+    <w:p>
+      <w:pPr>
+        <w:rPr>
+          <w:rFonts w:ascii="Times New Roman" w:hAnsi="Times New Roman" w:cs="Times New Roman"/>
+          <w:sz w:val="24"/>
+          <w:szCs w:val="24"/>
+          <w:u w:val="single"/>
+        </w:rPr>
+      </w:pPr>
+    </w:p>
+    <w:p>
+      <w:pPr>
+        <w:rPr>
+          <w:rFonts w:ascii="Times New Roman" w:hAnsi="Times New Roman" w:cs="Times New Roman"/>
+          <w:sz w:val="24"/>
+          <w:szCs w:val="24"/>
+          <w:u w:val="single"/>
+        </w:rPr>
+      </w:pPr>
+      <w:r>
+        <w:rPr>
+          <w:rFonts w:ascii="Times New Roman" w:hAnsi="Times New Roman" w:cs="Times New Roman"/>
+          <w:sz w:val="24"/>
+          <w:szCs w:val="24"/>
+          <w:u w:val="single"/>
+        </w:rPr>
         <w:t>Relationship between ash tree diameter and EAB signs and symptoms</w:t>
       </w:r>
     </w:p>
@@ -5805,16 +6290,103 @@
           <w:sz w:val="24"/>
           <w:szCs w:val="24"/>
         </w:rPr>
-        <w:t xml:space="preserve">The presence of woodpecker predation marks was positively correlated with tree diameter (DBH), with a 1 cm increase in DBH increasing the odds of woodpecker marks by 130% (Z=2.96, p=0.003) (Fig. 2A). The relationship between DBH and bark splitting was not significant (Fig. 2B). Presence of epicormic sprouts was positively correlated with DBH, with a 1 cm increase in DBH increasing the odds of epicormic sprouts by 130% (Z=3.27, p=0.001) (Fig. 2C). The relationship between DBH and presence of basal sprouts was not significant (Fig. 2D).  </w:t>
-      </w:r>
-      <w:r>
-        <w:rPr>
-          <w:rFonts w:ascii="Times New Roman" w:hAnsi="Times New Roman" w:cs="Times New Roman"/>
-          <w:sz w:val="24"/>
-          <w:szCs w:val="24"/>
-        </w:rPr>
-        <w:lastRenderedPageBreak/>
-        <w:t>Additionally, the relationship between DBH and the tree having a canopy condition of 5 (meaning it is dead) was not significant (Fig. 2E). The presence of canopy foliage decline (canopy condition of 2-5) was positively correlated with DBH, such that a 1 cm increase in DBH increased the odds of canopy decline by 126% (Z=3.26, p=0.001) (Fig. 2F).</w:t>
+        <w:t xml:space="preserve">The presence of woodpecker predation marks was positively correlated with tree diameter (DBH), with a 1 cm increase in DBH increasing the odds of woodpecker marks by 130% (Z=2.96, p=0.003) (Fig. 2A). The relationship between DBH and bark splitting was not significant </w:t>
+      </w:r>
+      <w:r>
+        <w:rPr>
+          <w:rFonts w:ascii="Times New Roman" w:hAnsi="Times New Roman" w:cs="Times New Roman"/>
+          <w:sz w:val="24"/>
+          <w:szCs w:val="24"/>
+        </w:rPr>
+        <w:t>(</w:t>
+      </w:r>
+      <w:r>
+        <w:rPr>
+          <w:rFonts w:ascii="Times New Roman" w:hAnsi="Times New Roman" w:cs="Times New Roman"/>
+          <w:sz w:val="24"/>
+          <w:szCs w:val="24"/>
+        </w:rPr>
+        <w:t>Z=1.75, p=</w:t>
+      </w:r>
+      <w:r>
+        <w:rPr>
+          <w:rFonts w:ascii="Times New Roman" w:hAnsi="Times New Roman" w:cs="Times New Roman"/>
+          <w:sz w:val="24"/>
+          <w:szCs w:val="24"/>
+        </w:rPr>
+        <w:t>0.0</w:t>
+      </w:r>
+      <w:r>
+        <w:rPr>
+          <w:rFonts w:ascii="Times New Roman" w:hAnsi="Times New Roman" w:cs="Times New Roman"/>
+          <w:sz w:val="24"/>
+          <w:szCs w:val="24"/>
+        </w:rPr>
+        <w:t>80)</w:t>
+      </w:r>
+      <w:r>
+        <w:rPr>
+          <w:rFonts w:ascii="Times New Roman" w:hAnsi="Times New Roman" w:cs="Times New Roman"/>
+          <w:sz w:val="24"/>
+          <w:szCs w:val="24"/>
+        </w:rPr>
+        <w:t xml:space="preserve"> </w:t>
+      </w:r>
+      <w:r>
+        <w:rPr>
+          <w:rFonts w:ascii="Times New Roman" w:hAnsi="Times New Roman" w:cs="Times New Roman"/>
+          <w:sz w:val="24"/>
+          <w:szCs w:val="24"/>
+        </w:rPr>
+        <w:t xml:space="preserve">(Fig. 2B). Presence of epicormic sprouts was positively correlated with DBH, with a 1 cm increase in DBH increasing the odds of epicormic sprouts by 130% (Z=3.27, p=0.001) (Fig. 2C). The relationship between DBH and presence of basal sprouts was not significant </w:t>
+      </w:r>
+      <w:r>
+        <w:rPr>
+          <w:rFonts w:ascii="Times New Roman" w:hAnsi="Times New Roman" w:cs="Times New Roman"/>
+          <w:sz w:val="24"/>
+          <w:szCs w:val="24"/>
+        </w:rPr>
+        <w:t>(</w:t>
+      </w:r>
+      <w:r>
+        <w:rPr>
+          <w:rFonts w:ascii="Times New Roman" w:hAnsi="Times New Roman" w:cs="Times New Roman"/>
+          <w:sz w:val="24"/>
+          <w:szCs w:val="24"/>
+        </w:rPr>
+        <w:t xml:space="preserve">Z=1.75, p=0.080) </w:t>
+      </w:r>
+      <w:r>
+        <w:rPr>
+          <w:rFonts w:ascii="Times New Roman" w:hAnsi="Times New Roman" w:cs="Times New Roman"/>
+          <w:sz w:val="24"/>
+          <w:szCs w:val="24"/>
+        </w:rPr>
+        <w:t xml:space="preserve">(Fig. 2D).  Additionally, the relationship between DBH and the tree having a canopy condition of 5 (meaning it is dead) was not significant </w:t>
+      </w:r>
+      <w:r>
+        <w:rPr>
+          <w:rFonts w:ascii="Times New Roman" w:hAnsi="Times New Roman" w:cs="Times New Roman"/>
+          <w:sz w:val="24"/>
+          <w:szCs w:val="24"/>
+        </w:rPr>
+        <w:t>(Z=</w:t>
+      </w:r>
+      <w:r>
+        <w:rPr>
+          <w:rFonts w:ascii="Times New Roman" w:hAnsi="Times New Roman" w:cs="Times New Roman"/>
+          <w:sz w:val="24"/>
+          <w:szCs w:val="24"/>
+        </w:rPr>
+        <w:t xml:space="preserve">0.73, p=0.465) </w:t>
+      </w:r>
+      <w:r>
+        <w:rPr>
+          <w:rFonts w:ascii="Times New Roman" w:hAnsi="Times New Roman" w:cs="Times New Roman"/>
+          <w:sz w:val="24"/>
+          <w:szCs w:val="24"/>
+        </w:rPr>
+        <w:t>(Fig. 2E). The presence of canopy foliage decline (canopy condition of 2-5) was positively correlated with DBH, such that a 1 cm increase in DBH increased the odds of canopy decline by 126% (Z=3.26, p=0.001) (Fig. 2F).</w:t>
       </w:r>
     </w:p>
     <w:p>
@@ -5850,27 +6422,68 @@
         </w:rPr>
         <w:t>he 10.5-11.5 cm group had lower-than-expected proportions of trees showing symptoms of EAB attack (Fig. 2, red triangles). Thus, the binomial GLMMs are not perfectly modelling the observed patterns.</w:t>
       </w:r>
-    </w:p>
-    <w:p>
-      <w:pPr>
-        <w:rPr>
-          <w:rFonts w:ascii="Times New Roman" w:hAnsi="Times New Roman" w:cs="Times New Roman"/>
-          <w:sz w:val="24"/>
-          <w:szCs w:val="24"/>
-        </w:rPr>
-      </w:pPr>
-    </w:p>
-    <w:p>
-      <w:pPr>
-        <w:rPr>
-          <w:rFonts w:ascii="Times New Roman" w:hAnsi="Times New Roman" w:cs="Times New Roman"/>
-          <w:sz w:val="24"/>
-          <w:szCs w:val="24"/>
-        </w:rPr>
-      </w:pPr>
-      <w:r>
-        <w:rPr>
-          <w:rFonts w:ascii="Times New Roman" w:hAnsi="Times New Roman" w:cs="Times New Roman"/>
+      <w:r>
+        <w:rPr>
+          <w:rFonts w:ascii="Times New Roman" w:hAnsi="Times New Roman" w:cs="Times New Roman"/>
+          <w:sz w:val="24"/>
+          <w:szCs w:val="24"/>
+        </w:rPr>
+        <w:t xml:space="preserve"> However, it must be noted that many </w:t>
+      </w:r>
+      <w:r>
+        <w:rPr>
+          <w:rFonts w:ascii="Times New Roman" w:hAnsi="Times New Roman" w:cs="Times New Roman"/>
+          <w:sz w:val="24"/>
+          <w:szCs w:val="24"/>
+        </w:rPr>
+        <w:t xml:space="preserve">of the </w:t>
+      </w:r>
+      <w:r>
+        <w:rPr>
+          <w:rFonts w:ascii="Times New Roman" w:hAnsi="Times New Roman" w:cs="Times New Roman"/>
+          <w:sz w:val="24"/>
+          <w:szCs w:val="24"/>
+        </w:rPr>
+        <w:t>ash in the 9.5-11.5 cm DBH range</w:t>
+      </w:r>
+      <w:r>
+        <w:rPr>
+          <w:rFonts w:ascii="Times New Roman" w:hAnsi="Times New Roman" w:cs="Times New Roman"/>
+          <w:sz w:val="24"/>
+          <w:szCs w:val="24"/>
+        </w:rPr>
+        <w:t xml:space="preserve"> were from only one plot,</w:t>
+      </w:r>
+      <w:r>
+        <w:rPr>
+          <w:rFonts w:ascii="Times New Roman" w:hAnsi="Times New Roman" w:cs="Times New Roman"/>
+          <w:sz w:val="24"/>
+          <w:szCs w:val="24"/>
+        </w:rPr>
+        <w:t xml:space="preserve"> plot 72 at Indian Springs.</w:t>
+      </w:r>
+    </w:p>
+    <w:p>
+      <w:pPr>
+        <w:rPr>
+          <w:rFonts w:ascii="Times New Roman" w:hAnsi="Times New Roman" w:cs="Times New Roman"/>
+          <w:sz w:val="24"/>
+          <w:szCs w:val="24"/>
+        </w:rPr>
+      </w:pPr>
+    </w:p>
+    <w:p>
+      <w:pPr>
+        <w:rPr>
+          <w:rFonts w:ascii="Times New Roman" w:hAnsi="Times New Roman" w:cs="Times New Roman"/>
+          <w:sz w:val="24"/>
+          <w:szCs w:val="24"/>
+        </w:rPr>
+      </w:pPr>
+      <w:r>
+        <w:rPr>
+          <w:rFonts w:ascii="Times New Roman" w:hAnsi="Times New Roman" w:cs="Times New Roman"/>
+          <w:noProof/>
           <w:sz w:val="24"/>
           <w:szCs w:val="24"/>
         </w:rPr>
@@ -5968,15 +6581,6 @@
           <w:rFonts w:ascii="Times New Roman" w:hAnsi="Times New Roman" w:cs="Times New Roman"/>
           <w:sz w:val="24"/>
           <w:szCs w:val="24"/>
-        </w:rPr>
-      </w:pPr>
-    </w:p>
-    <w:p>
-      <w:pPr>
-        <w:rPr>
-          <w:rFonts w:ascii="Times New Roman" w:hAnsi="Times New Roman" w:cs="Times New Roman"/>
-          <w:sz w:val="24"/>
-          <w:szCs w:val="24"/>
           <w:u w:val="single"/>
         </w:rPr>
       </w:pPr>
@@ -6100,6 +6704,7 @@
       <w:r>
         <w:rPr>
           <w:rFonts w:ascii="Times New Roman" w:hAnsi="Times New Roman" w:cs="Times New Roman"/>
+          <w:noProof/>
           <w:sz w:val="24"/>
           <w:szCs w:val="24"/>
         </w:rPr>
@@ -6208,6 +6813,7 @@
       <w:r>
         <w:rPr>
           <w:rFonts w:ascii="Times New Roman" w:hAnsi="Times New Roman" w:cs="Times New Roman"/>
+          <w:noProof/>
           <w:sz w:val="24"/>
           <w:szCs w:val="24"/>
         </w:rPr>
@@ -6316,6 +6922,7 @@
       <w:r>
         <w:rPr>
           <w:rFonts w:ascii="Times New Roman" w:hAnsi="Times New Roman" w:cs="Times New Roman"/>
+          <w:noProof/>
           <w:sz w:val="24"/>
           <w:szCs w:val="24"/>
         </w:rPr>
@@ -6373,6 +6980,7 @@
           <w:rFonts w:ascii="Times New Roman" w:hAnsi="Times New Roman" w:cs="Times New Roman"/>
           <w:b/>
           <w:bCs/>
+          <w:noProof/>
           <w:sz w:val="24"/>
           <w:szCs w:val="24"/>
         </w:rPr>
@@ -6646,6 +7254,96 @@
       <w:pPr>
         <w:rPr>
           <w:rFonts w:ascii="Times New Roman" w:hAnsi="Times New Roman" w:cs="Times New Roman"/>
+          <w:sz w:val="24"/>
+          <w:szCs w:val="24"/>
+        </w:rPr>
+      </w:pPr>
+    </w:p>
+    <w:p>
+      <w:pPr>
+        <w:rPr>
+          <w:rFonts w:ascii="Times New Roman" w:hAnsi="Times New Roman" w:cs="Times New Roman"/>
+          <w:sz w:val="24"/>
+          <w:szCs w:val="24"/>
+        </w:rPr>
+      </w:pPr>
+    </w:p>
+    <w:p>
+      <w:pPr>
+        <w:rPr>
+          <w:rFonts w:ascii="Times New Roman" w:hAnsi="Times New Roman" w:cs="Times New Roman"/>
+          <w:sz w:val="24"/>
+          <w:szCs w:val="24"/>
+        </w:rPr>
+      </w:pPr>
+    </w:p>
+    <w:p>
+      <w:pPr>
+        <w:rPr>
+          <w:rFonts w:ascii="Times New Roman" w:hAnsi="Times New Roman" w:cs="Times New Roman"/>
+          <w:sz w:val="24"/>
+          <w:szCs w:val="24"/>
+        </w:rPr>
+      </w:pPr>
+    </w:p>
+    <w:p>
+      <w:pPr>
+        <w:rPr>
+          <w:rFonts w:ascii="Times New Roman" w:hAnsi="Times New Roman" w:cs="Times New Roman"/>
+          <w:sz w:val="24"/>
+          <w:szCs w:val="24"/>
+        </w:rPr>
+      </w:pPr>
+    </w:p>
+    <w:p>
+      <w:pPr>
+        <w:rPr>
+          <w:rFonts w:ascii="Times New Roman" w:hAnsi="Times New Roman" w:cs="Times New Roman"/>
+          <w:sz w:val="24"/>
+          <w:szCs w:val="24"/>
+        </w:rPr>
+      </w:pPr>
+    </w:p>
+    <w:p>
+      <w:pPr>
+        <w:rPr>
+          <w:rFonts w:ascii="Times New Roman" w:hAnsi="Times New Roman" w:cs="Times New Roman"/>
+          <w:sz w:val="24"/>
+          <w:szCs w:val="24"/>
+        </w:rPr>
+      </w:pPr>
+    </w:p>
+    <w:p>
+      <w:pPr>
+        <w:rPr>
+          <w:rFonts w:ascii="Times New Roman" w:hAnsi="Times New Roman" w:cs="Times New Roman"/>
+          <w:sz w:val="24"/>
+          <w:szCs w:val="24"/>
+        </w:rPr>
+      </w:pPr>
+    </w:p>
+    <w:p>
+      <w:pPr>
+        <w:rPr>
+          <w:rFonts w:ascii="Times New Roman" w:hAnsi="Times New Roman" w:cs="Times New Roman"/>
+          <w:sz w:val="24"/>
+          <w:szCs w:val="24"/>
+        </w:rPr>
+      </w:pPr>
+    </w:p>
+    <w:p>
+      <w:pPr>
+        <w:rPr>
+          <w:rFonts w:ascii="Times New Roman" w:hAnsi="Times New Roman" w:cs="Times New Roman"/>
+          <w:sz w:val="24"/>
+          <w:szCs w:val="24"/>
+        </w:rPr>
+      </w:pPr>
+    </w:p>
+    <w:p>
+      <w:pPr>
+        <w:rPr>
+          <w:rFonts w:ascii="Times New Roman" w:hAnsi="Times New Roman" w:cs="Times New Roman"/>
           <w:b/>
           <w:bCs/>
           <w:sz w:val="24"/>
@@ -6689,6 +7387,7 @@
           <w:rFonts w:ascii="Times New Roman" w:hAnsi="Times New Roman" w:cs="Times New Roman"/>
           <w:b/>
           <w:bCs/>
+          <w:noProof/>
           <w:sz w:val="24"/>
           <w:szCs w:val="24"/>
         </w:rPr>
@@ -6804,11 +7503,12 @@
       <w:r>
         <w:rPr>
           <w:rFonts w:ascii="Times New Roman" w:hAnsi="Times New Roman" w:cs="Times New Roman"/>
+          <w:noProof/>
           <w:sz w:val="24"/>
           <w:szCs w:val="24"/>
         </w:rPr>
         <w:drawing>
-          <wp:inline distT="0" distB="0" distL="0" distR="0" wp14:anchorId="0D47B48D" wp14:editId="03B6140B">
+          <wp:inline distT="0" distB="0" distL="0" distR="0" wp14:anchorId="0D47B48D" wp14:editId="7BBDB5C9">
             <wp:extent cx="2386048" cy="2269220"/>
             <wp:effectExtent l="0" t="0" r="0" b="0"/>
             <wp:docPr id="976597318" name="Picture 1"/>
@@ -7040,15 +7740,7 @@
           <w:rFonts w:ascii="Times New Roman" w:hAnsi="Times New Roman" w:cs="Times New Roman"/>
           <w:sz w:val="24"/>
         </w:rPr>
-        <w:t xml:space="preserve">Klooster, Wendy S., Daniel A. Herms, Kathleen S. Knight, Catherine P. Herms, Deborah G. McCullough, Annemarie Smith, Kamal J. K. Gandhi, and John Cardina. 2014. “Ash (Fraxinus Spp.) Mortality, Regeneration, and Seed Bank Dynamics in Mixed Hardwood </w:t>
-      </w:r>
-      <w:r>
-        <w:rPr>
-          <w:rFonts w:ascii="Times New Roman" w:hAnsi="Times New Roman" w:cs="Times New Roman"/>
-          <w:sz w:val="24"/>
-        </w:rPr>
-        <w:lastRenderedPageBreak/>
-        <w:t xml:space="preserve">Forests Following Invasion by Emerald Ash Borer (Agrilus </w:t>
+        <w:t xml:space="preserve">Klooster, Wendy S., Daniel A. Herms, Kathleen S. Knight, Catherine P. Herms, Deborah G. McCullough, Annemarie Smith, Kamal J. K. Gandhi, and John Cardina. 2014. “Ash (Fraxinus Spp.) Mortality, Regeneration, and Seed Bank Dynamics in Mixed Hardwood Forests Following Invasion by Emerald Ash Borer (Agrilus </w:t>
       </w:r>
       <w:proofErr w:type="spellStart"/>
       <w:r>
@@ -7385,7 +8077,7 @@
         <w:annotationRef/>
       </w:r>
       <w:r>
-        <w:t>What nonparametric test?</w:t>
+        <w:t>For myself: What nonparametric test?</w:t>
       </w:r>
     </w:p>
   </w:comment>

</xml_diff>